<commit_message>
proof read docs and stuff
</commit_message>
<xml_diff>
--- a/DataLoadingDocumentation.docx
+++ b/DataLoadingDocumentation.docx
@@ -13,6 +13,8 @@
           <w:szCs w:val="24"/>
         </w:rPr>
       </w:pPr>
+      <w:bookmarkStart w:id="0" w:name="_GoBack"/>
+      <w:bookmarkEnd w:id="0"/>
       <w:r>
         <w:rPr>
           <w:rFonts w:ascii="Segoe UI" w:hAnsi="Segoe UI" w:cs="Segoe UI"/>
@@ -65,43 +67,139 @@
           <w:sz w:val="24"/>
           <w:szCs w:val="24"/>
         </w:rPr>
-        <w:t xml:space="preserve">to load the source data into the database was to first target the tables that did not rely on any foreign keys and establish them first, to make way for those tables which rely on primary keys from other tables as foreign keys. </w:t>
-      </w:r>
-    </w:p>
-    <w:p>
-      <w:pPr>
-        <w:spacing w:after="0" w:line="240" w:lineRule="auto"/>
-        <w:rPr>
-          <w:rFonts w:ascii="Segoe UI" w:hAnsi="Segoe UI" w:cs="Segoe UI"/>
-          <w:sz w:val="24"/>
-          <w:szCs w:val="24"/>
-        </w:rPr>
-      </w:pPr>
-    </w:p>
-    <w:p>
-      <w:pPr>
-        <w:spacing w:after="0" w:line="240" w:lineRule="auto"/>
-        <w:rPr>
-          <w:rFonts w:ascii="Segoe UI" w:hAnsi="Segoe UI" w:cs="Segoe UI"/>
-          <w:sz w:val="24"/>
-          <w:szCs w:val="24"/>
-        </w:rPr>
-      </w:pPr>
-      <w:r>
-        <w:rPr>
-          <w:rFonts w:ascii="Segoe UI" w:hAnsi="Segoe UI" w:cs="Segoe UI"/>
-          <w:sz w:val="24"/>
-          <w:szCs w:val="24"/>
-        </w:rPr>
-        <w:t xml:space="preserve">We did not put any constraints into the database until all of the data was loaded and formatted correctly into the correct data types. The primary reason for this was because a fair portion of the data had to be further validated and formatted still after it was imported into the database. An example of this would be to take the </w:t>
-      </w:r>
-      <w:r>
-        <w:rPr>
-          <w:rFonts w:ascii="Segoe UI" w:hAnsi="Segoe UI" w:cs="Segoe UI"/>
-          <w:sz w:val="24"/>
-          <w:szCs w:val="24"/>
-        </w:rPr>
-        <w:t xml:space="preserve">date, start time, and end time of each event. All of these entries are meant to be dates, but they have to be imported into the database first as normal strings first, as they are not in a format that Oracle will read as a date. They then have to be later formatted into a date data type within the database. </w:t>
+        <w:t>to load the source data into the database was to first target the tables that did not rely on any forei</w:t>
+      </w:r>
+      <w:r>
+        <w:rPr>
+          <w:rFonts w:ascii="Segoe UI" w:hAnsi="Segoe UI" w:cs="Segoe UI"/>
+          <w:sz w:val="24"/>
+          <w:szCs w:val="24"/>
+        </w:rPr>
+        <w:t xml:space="preserve">gn keys and establish </w:t>
+      </w:r>
+      <w:r>
+        <w:rPr>
+          <w:rFonts w:ascii="Segoe UI" w:hAnsi="Segoe UI" w:cs="Segoe UI"/>
+          <w:sz w:val="24"/>
+          <w:szCs w:val="24"/>
+        </w:rPr>
+        <w:t>them. This</w:t>
+      </w:r>
+      <w:r>
+        <w:rPr>
+          <w:rFonts w:ascii="Segoe UI" w:hAnsi="Segoe UI" w:cs="Segoe UI"/>
+          <w:sz w:val="24"/>
+          <w:szCs w:val="24"/>
+        </w:rPr>
+        <w:t xml:space="preserve"> </w:t>
+      </w:r>
+      <w:r>
+        <w:rPr>
+          <w:rFonts w:ascii="Segoe UI" w:hAnsi="Segoe UI" w:cs="Segoe UI"/>
+          <w:sz w:val="24"/>
+          <w:szCs w:val="24"/>
+        </w:rPr>
+        <w:t>made it easier when creating the</w:t>
+      </w:r>
+      <w:r>
+        <w:rPr>
+          <w:rFonts w:ascii="Segoe UI" w:hAnsi="Segoe UI" w:cs="Segoe UI"/>
+          <w:sz w:val="24"/>
+          <w:szCs w:val="24"/>
+        </w:rPr>
+        <w:t xml:space="preserve"> tables which rely on primary keys from other tables as foreign keys. </w:t>
+      </w:r>
+    </w:p>
+    <w:p>
+      <w:pPr>
+        <w:spacing w:after="0" w:line="240" w:lineRule="auto"/>
+        <w:rPr>
+          <w:rFonts w:ascii="Segoe UI" w:hAnsi="Segoe UI" w:cs="Segoe UI"/>
+          <w:sz w:val="24"/>
+          <w:szCs w:val="24"/>
+        </w:rPr>
+      </w:pPr>
+    </w:p>
+    <w:p>
+      <w:pPr>
+        <w:spacing w:after="0" w:line="240" w:lineRule="auto"/>
+        <w:rPr>
+          <w:rFonts w:ascii="Segoe UI" w:hAnsi="Segoe UI" w:cs="Segoe UI"/>
+          <w:sz w:val="24"/>
+          <w:szCs w:val="24"/>
+        </w:rPr>
+      </w:pPr>
+      <w:r>
+        <w:rPr>
+          <w:rFonts w:ascii="Segoe UI" w:hAnsi="Segoe UI" w:cs="Segoe UI"/>
+          <w:sz w:val="24"/>
+          <w:szCs w:val="24"/>
+        </w:rPr>
+        <w:t>We did not put any constraints into the database until all of the data was loaded and formatted correctly into the correct data types. The primary reason for this was because a fair portion of the data had to be furth</w:t>
+      </w:r>
+      <w:r>
+        <w:rPr>
+          <w:rFonts w:ascii="Segoe UI" w:hAnsi="Segoe UI" w:cs="Segoe UI"/>
+          <w:sz w:val="24"/>
+          <w:szCs w:val="24"/>
+        </w:rPr>
+        <w:t>er validated and formatted</w:t>
+      </w:r>
+      <w:r>
+        <w:rPr>
+          <w:rFonts w:ascii="Segoe UI" w:hAnsi="Segoe UI" w:cs="Segoe UI"/>
+          <w:sz w:val="24"/>
+          <w:szCs w:val="24"/>
+        </w:rPr>
+        <w:t xml:space="preserve"> after it was imported into the database. An example of this would be to take the </w:t>
+      </w:r>
+      <w:r>
+        <w:rPr>
+          <w:rFonts w:ascii="Segoe UI" w:hAnsi="Segoe UI" w:cs="Segoe UI"/>
+          <w:sz w:val="24"/>
+          <w:szCs w:val="24"/>
+        </w:rPr>
+        <w:t>date, start time, and end time of each event. All of thes</w:t>
+      </w:r>
+      <w:r>
+        <w:rPr>
+          <w:rFonts w:ascii="Segoe UI" w:hAnsi="Segoe UI" w:cs="Segoe UI"/>
+          <w:sz w:val="24"/>
+          <w:szCs w:val="24"/>
+        </w:rPr>
+        <w:t>e entries are meant to be dates however</w:t>
+      </w:r>
+      <w:r>
+        <w:rPr>
+          <w:rFonts w:ascii="Segoe UI" w:hAnsi="Segoe UI" w:cs="Segoe UI"/>
+          <w:sz w:val="24"/>
+          <w:szCs w:val="24"/>
+        </w:rPr>
+        <w:t xml:space="preserve"> they have to be imported into the databa</w:t>
+      </w:r>
+      <w:r>
+        <w:rPr>
+          <w:rFonts w:ascii="Segoe UI" w:hAnsi="Segoe UI" w:cs="Segoe UI"/>
+          <w:sz w:val="24"/>
+          <w:szCs w:val="24"/>
+        </w:rPr>
+        <w:t>se first as normal strings</w:t>
+      </w:r>
+      <w:r>
+        <w:rPr>
+          <w:rFonts w:ascii="Segoe UI" w:hAnsi="Segoe UI" w:cs="Segoe UI"/>
+          <w:sz w:val="24"/>
+          <w:szCs w:val="24"/>
+        </w:rPr>
+        <w:t xml:space="preserve"> then later formatted into a date data type within the database. </w:t>
+      </w:r>
+      <w:r>
+        <w:rPr>
+          <w:rFonts w:ascii="Segoe UI" w:hAnsi="Segoe UI" w:cs="Segoe UI"/>
+          <w:sz w:val="24"/>
+          <w:szCs w:val="24"/>
+        </w:rPr>
+        <w:t xml:space="preserve"> </w:t>
       </w:r>
     </w:p>
     <w:p>
@@ -145,7 +243,71 @@
           <w:sz w:val="24"/>
           <w:szCs w:val="24"/>
         </w:rPr>
-        <w:t xml:space="preserve"> certain tables as foreign keys, finding a way to effectively populate those tables with the correct foreign data proved to be a fairly large challenge. The way that we overcame the task was to use an update query on the foreign key column, which matches up the proper key from the home table of the foreign key with the appropriate entry of the current table. The most notable example of this in action would be with the LOCATIONID from the LOCATION table, due to how often it is used as a foreign key. The common steps that we took when utilising this column as a foreign key were:</w:t>
+        <w:t xml:space="preserve"> tables as foreign</w:t>
+      </w:r>
+      <w:r>
+        <w:rPr>
+          <w:rFonts w:ascii="Segoe UI" w:hAnsi="Segoe UI" w:cs="Segoe UI"/>
+          <w:sz w:val="24"/>
+          <w:szCs w:val="24"/>
+        </w:rPr>
+        <w:t xml:space="preserve"> keys. F</w:t>
+      </w:r>
+      <w:r>
+        <w:rPr>
+          <w:rFonts w:ascii="Segoe UI" w:hAnsi="Segoe UI" w:cs="Segoe UI"/>
+          <w:sz w:val="24"/>
+          <w:szCs w:val="24"/>
+        </w:rPr>
+        <w:t xml:space="preserve">inding a way to effectively populate those tables with the correct foreign data proved to be a fairly large challenge. The way that we overcame the task was to use an update query on the foreign key column, which matches up the </w:t>
+      </w:r>
+      <w:r>
+        <w:rPr>
+          <w:rFonts w:ascii="Segoe UI" w:hAnsi="Segoe UI" w:cs="Segoe UI"/>
+          <w:sz w:val="24"/>
+          <w:szCs w:val="24"/>
+        </w:rPr>
+        <w:t xml:space="preserve">correct </w:t>
+      </w:r>
+      <w:r>
+        <w:rPr>
+          <w:rFonts w:ascii="Segoe UI" w:hAnsi="Segoe UI" w:cs="Segoe UI"/>
+          <w:sz w:val="24"/>
+          <w:szCs w:val="24"/>
+        </w:rPr>
+        <w:t xml:space="preserve">key from the </w:t>
+      </w:r>
+      <w:r>
+        <w:rPr>
+          <w:rFonts w:ascii="Segoe UI" w:hAnsi="Segoe UI" w:cs="Segoe UI"/>
+          <w:sz w:val="24"/>
+          <w:szCs w:val="24"/>
+        </w:rPr>
+        <w:t xml:space="preserve">foreign </w:t>
+      </w:r>
+      <w:r>
+        <w:rPr>
+          <w:rFonts w:ascii="Segoe UI" w:hAnsi="Segoe UI" w:cs="Segoe UI"/>
+          <w:sz w:val="24"/>
+          <w:szCs w:val="24"/>
+        </w:rPr>
+        <w:t xml:space="preserve">table </w:t>
+      </w:r>
+      <w:r>
+        <w:rPr>
+          <w:rFonts w:ascii="Segoe UI" w:hAnsi="Segoe UI" w:cs="Segoe UI"/>
+          <w:sz w:val="24"/>
+          <w:szCs w:val="24"/>
+        </w:rPr>
+        <w:t>with the appropriate entry in</w:t>
+      </w:r>
+      <w:r>
+        <w:rPr>
+          <w:rFonts w:ascii="Segoe UI" w:hAnsi="Segoe UI" w:cs="Segoe UI"/>
+          <w:sz w:val="24"/>
+          <w:szCs w:val="24"/>
+        </w:rPr>
+        <w:t xml:space="preserve"> the current table. The most notable example of this in action would be with the LOCATIONID from the LOCATION table, due to how often it is used as a foreign key. The common steps that we took when utilising this column as a foreign key were:</w:t>
       </w:r>
     </w:p>
     <w:p>
@@ -327,7 +489,15 @@
           <w:sz w:val="24"/>
           <w:szCs w:val="24"/>
         </w:rPr>
-        <w:t xml:space="preserve">Run queries or manually check that the values entered as foreign keys match correctly to the data that is contained in the source excel document. </w:t>
+        <w:t>Run queries and</w:t>
+      </w:r>
+      <w:r>
+        <w:rPr>
+          <w:rFonts w:ascii="Segoe UI" w:hAnsi="Segoe UI" w:cs="Segoe UI"/>
+          <w:sz w:val="24"/>
+          <w:szCs w:val="24"/>
+        </w:rPr>
+        <w:t xml:space="preserve"> manually check that the values entered as foreign keys match correctly to the data that is contained in the source excel document. </w:t>
       </w:r>
     </w:p>
     <w:p>
@@ -372,12 +542,53 @@
           <w:szCs w:val="24"/>
         </w:rPr>
       </w:pPr>
-      <w:r>
-        <w:rPr>
-          <w:rFonts w:ascii="Segoe UI" w:hAnsi="Segoe UI" w:cs="Segoe UI"/>
-          <w:sz w:val="24"/>
-          <w:szCs w:val="24"/>
-        </w:rPr>
+    </w:p>
+    <w:p>
+      <w:pPr>
+        <w:spacing w:after="0" w:line="240" w:lineRule="auto"/>
+        <w:rPr>
+          <w:rFonts w:ascii="Segoe UI" w:hAnsi="Segoe UI" w:cs="Segoe UI"/>
+          <w:sz w:val="24"/>
+          <w:szCs w:val="24"/>
+        </w:rPr>
+      </w:pPr>
+    </w:p>
+    <w:p>
+      <w:pPr>
+        <w:spacing w:after="0" w:line="240" w:lineRule="auto"/>
+        <w:rPr>
+          <w:rFonts w:ascii="Segoe UI" w:hAnsi="Segoe UI" w:cs="Segoe UI"/>
+          <w:sz w:val="24"/>
+          <w:szCs w:val="24"/>
+        </w:rPr>
+      </w:pPr>
+    </w:p>
+    <w:p>
+      <w:pPr>
+        <w:spacing w:after="0" w:line="240" w:lineRule="auto"/>
+        <w:rPr>
+          <w:rFonts w:ascii="Segoe UI" w:hAnsi="Segoe UI" w:cs="Segoe UI"/>
+          <w:sz w:val="24"/>
+          <w:szCs w:val="24"/>
+        </w:rPr>
+      </w:pPr>
+    </w:p>
+    <w:p>
+      <w:pPr>
+        <w:spacing w:after="0" w:line="240" w:lineRule="auto"/>
+        <w:rPr>
+          <w:rFonts w:ascii="Segoe UI" w:hAnsi="Segoe UI" w:cs="Segoe UI"/>
+          <w:sz w:val="24"/>
+          <w:szCs w:val="24"/>
+        </w:rPr>
+      </w:pPr>
+      <w:r>
+        <w:rPr>
+          <w:rFonts w:ascii="Segoe UI" w:hAnsi="Segoe UI" w:cs="Segoe UI"/>
+          <w:sz w:val="24"/>
+          <w:szCs w:val="24"/>
+        </w:rPr>
+        <w:lastRenderedPageBreak/>
         <w:t xml:space="preserve">When creating the tables, one of the things that we made sure to do on creation was to make the triggers and sequences for the appropriate surrogate keys when needed. </w:t>
       </w:r>
     </w:p>
@@ -400,23 +611,12 @@
           <w:szCs w:val="24"/>
         </w:rPr>
       </w:pPr>
-    </w:p>
-    <w:p>
-      <w:pPr>
-        <w:spacing w:after="0" w:line="240" w:lineRule="auto"/>
-        <w:rPr>
-          <w:rFonts w:ascii="Segoe UI" w:hAnsi="Segoe UI" w:cs="Segoe UI"/>
-          <w:sz w:val="24"/>
-          <w:szCs w:val="24"/>
-        </w:rPr>
-      </w:pPr>
-      <w:r>
-        <w:rPr>
-          <w:rFonts w:ascii="Segoe UI" w:hAnsi="Segoe UI" w:cs="Segoe UI"/>
-          <w:sz w:val="24"/>
-          <w:szCs w:val="24"/>
-        </w:rPr>
-        <w:lastRenderedPageBreak/>
+      <w:r>
+        <w:rPr>
+          <w:rFonts w:ascii="Segoe UI" w:hAnsi="Segoe UI" w:cs="Segoe UI"/>
+          <w:sz w:val="24"/>
+          <w:szCs w:val="24"/>
+        </w:rPr>
         <w:t>The first setback that we encountered was that we realised that we f</w:t>
       </w:r>
       <w:r>
@@ -441,7 +641,7 @@
           <w:sz w:val="24"/>
           <w:szCs w:val="24"/>
         </w:rPr>
-        <w:t xml:space="preserve"> organise the source data that we were given in the form of an excel document. There was no conceivable way that we would have been able to import the data as it was in the initial document </w:t>
+        <w:t xml:space="preserve"> organise the source. There was no conceivable way that we would have been able to import the data as it was in the initial document </w:t>
       </w:r>
       <w:r>
         <w:rPr>
@@ -475,7 +675,55 @@
           <w:sz w:val="24"/>
           <w:szCs w:val="24"/>
         </w:rPr>
-        <w:t xml:space="preserve">What we found was that some of the aspects of the ERD that we created did not sync very well with the source data, and to combat this fact we had to go through our tables and make certain changes, ranging from adding, removing, or renaming attributes of a given table, to removing a table entirely. </w:t>
+        <w:t>What we found was that some aspects of the ERD not sync very well with the sour</w:t>
+      </w:r>
+      <w:r>
+        <w:rPr>
+          <w:rFonts w:ascii="Segoe UI" w:hAnsi="Segoe UI" w:cs="Segoe UI"/>
+          <w:sz w:val="24"/>
+          <w:szCs w:val="24"/>
+        </w:rPr>
+        <w:t>ce data. To combat this</w:t>
+      </w:r>
+      <w:r>
+        <w:rPr>
+          <w:rFonts w:ascii="Segoe UI" w:hAnsi="Segoe UI" w:cs="Segoe UI"/>
+          <w:sz w:val="24"/>
+          <w:szCs w:val="24"/>
+        </w:rPr>
+        <w:t xml:space="preserve"> we had to go through our </w:t>
+      </w:r>
+      <w:r>
+        <w:rPr>
+          <w:rFonts w:ascii="Segoe UI" w:hAnsi="Segoe UI" w:cs="Segoe UI"/>
+          <w:sz w:val="24"/>
+          <w:szCs w:val="24"/>
+        </w:rPr>
+        <w:t>tables and make certain changes</w:t>
+      </w:r>
+      <w:r>
+        <w:rPr>
+          <w:rFonts w:ascii="Segoe UI" w:hAnsi="Segoe UI" w:cs="Segoe UI"/>
+          <w:sz w:val="24"/>
+          <w:szCs w:val="24"/>
+        </w:rPr>
+        <w:t xml:space="preserve"> r</w:t>
+      </w:r>
+      <w:r>
+        <w:rPr>
+          <w:rFonts w:ascii="Segoe UI" w:hAnsi="Segoe UI" w:cs="Segoe UI"/>
+          <w:sz w:val="24"/>
+          <w:szCs w:val="24"/>
+        </w:rPr>
+        <w:t>anging from adding, removing</w:t>
+      </w:r>
+      <w:r>
+        <w:rPr>
+          <w:rFonts w:ascii="Segoe UI" w:hAnsi="Segoe UI" w:cs="Segoe UI"/>
+          <w:sz w:val="24"/>
+          <w:szCs w:val="24"/>
+        </w:rPr>
+        <w:t xml:space="preserve"> or renaming attributes of a given table, to removing a table entirely. </w:t>
       </w:r>
     </w:p>
     <w:p>
@@ -505,23 +753,21 @@
         </w:rPr>
         <w:t xml:space="preserve">An example of us invoking this strategy would be with the CONFIGURATION table </w:t>
       </w:r>
-      <w:proofErr w:type="gramStart"/>
-      <w:r>
-        <w:rPr>
-          <w:rFonts w:ascii="Segoe UI" w:hAnsi="Segoe UI" w:cs="Segoe UI"/>
-          <w:sz w:val="24"/>
-          <w:szCs w:val="24"/>
-        </w:rPr>
-        <w:t>that</w:t>
-      </w:r>
-      <w:proofErr w:type="gramEnd"/>
-      <w:r>
-        <w:rPr>
-          <w:rFonts w:ascii="Segoe UI" w:hAnsi="Segoe UI" w:cs="Segoe UI"/>
-          <w:sz w:val="24"/>
-          <w:szCs w:val="24"/>
-        </w:rPr>
-        <w:t xml:space="preserve"> is currently in the database, and much it differs </w:t>
+      <w:r>
+        <w:rPr>
+          <w:rFonts w:ascii="Segoe UI" w:hAnsi="Segoe UI" w:cs="Segoe UI"/>
+          <w:sz w:val="24"/>
+          <w:szCs w:val="24"/>
+        </w:rPr>
+        <w:t>currently in the database;</w:t>
+      </w:r>
+      <w:r>
+        <w:rPr>
+          <w:rFonts w:ascii="Segoe UI" w:hAnsi="Segoe UI" w:cs="Segoe UI"/>
+          <w:sz w:val="24"/>
+          <w:szCs w:val="24"/>
+        </w:rPr>
+        <w:t xml:space="preserve"> it differs </w:t>
       </w:r>
       <w:r>
         <w:rPr>
@@ -580,15 +826,47 @@
           <w:sz w:val="24"/>
           <w:szCs w:val="24"/>
         </w:rPr>
-        <w:t xml:space="preserve">Another major issue that we came across when loading the data was </w:t>
-      </w:r>
-      <w:r>
-        <w:rPr>
-          <w:rFonts w:ascii="Segoe UI" w:hAnsi="Segoe UI" w:cs="Segoe UI"/>
-          <w:sz w:val="24"/>
-          <w:szCs w:val="24"/>
-        </w:rPr>
-        <w:t xml:space="preserve">the way in which the unique identifiers for the PCs were generated inside excel document. The fact that the numbers were randomly generated within a range meant that there was a possibility that </w:t>
+        <w:t>I</w:t>
+      </w:r>
+      <w:r>
+        <w:rPr>
+          <w:rFonts w:ascii="Segoe UI" w:hAnsi="Segoe UI" w:cs="Segoe UI"/>
+          <w:sz w:val="24"/>
+          <w:szCs w:val="24"/>
+        </w:rPr>
+        <w:t>ssue</w:t>
+      </w:r>
+      <w:r>
+        <w:rPr>
+          <w:rFonts w:ascii="Segoe UI" w:hAnsi="Segoe UI" w:cs="Segoe UI"/>
+          <w:sz w:val="24"/>
+          <w:szCs w:val="24"/>
+        </w:rPr>
+        <w:t>s were encountered</w:t>
+      </w:r>
+      <w:r>
+        <w:rPr>
+          <w:rFonts w:ascii="Segoe UI" w:hAnsi="Segoe UI" w:cs="Segoe UI"/>
+          <w:sz w:val="24"/>
+          <w:szCs w:val="24"/>
+        </w:rPr>
+        <w:t xml:space="preserve"> when loading the data </w:t>
+      </w:r>
+      <w:r>
+        <w:rPr>
+          <w:rFonts w:ascii="Segoe UI" w:hAnsi="Segoe UI" w:cs="Segoe UI"/>
+          <w:sz w:val="24"/>
+          <w:szCs w:val="24"/>
+        </w:rPr>
+        <w:t xml:space="preserve">specifically the </w:t>
+      </w:r>
+      <w:r>
+        <w:rPr>
+          <w:rFonts w:ascii="Segoe UI" w:hAnsi="Segoe UI" w:cs="Segoe UI"/>
+          <w:sz w:val="24"/>
+          <w:szCs w:val="24"/>
+        </w:rPr>
+        <w:t xml:space="preserve">way in which the unique identifiers for the PCs were generated inside excel document. The fact that the numbers were randomly generated within a range meant that there was a possibility that </w:t>
       </w:r>
       <w:r>
         <w:rPr>
@@ -804,7 +1082,6 @@
           <w:sz w:val="24"/>
           <w:szCs w:val="24"/>
         </w:rPr>
-        <w:lastRenderedPageBreak/>
         <w:t>Problem:</w:t>
       </w:r>
       <w:r>
@@ -904,25 +1181,7 @@
           <w:sz w:val="24"/>
           <w:szCs w:val="24"/>
         </w:rPr>
-        <w:t xml:space="preserve"> In several different fields of the excel source document, the actual data types of the values stored were incorrect for the context that they were in. For example, the numbers stored for the capacity values for each different configuration for each location were stored as text in the </w:t>
-      </w:r>
-      <w:proofErr w:type="spellStart"/>
-      <w:r>
-        <w:rPr>
-          <w:rFonts w:ascii="Segoe UI" w:hAnsi="Segoe UI" w:cs="Segoe UI"/>
-          <w:sz w:val="24"/>
-          <w:szCs w:val="24"/>
-        </w:rPr>
-        <w:t>spreadsheet</w:t>
-      </w:r>
-      <w:proofErr w:type="spellEnd"/>
-      <w:r>
-        <w:rPr>
-          <w:rFonts w:ascii="Segoe UI" w:hAnsi="Segoe UI" w:cs="Segoe UI"/>
-          <w:sz w:val="24"/>
-          <w:szCs w:val="24"/>
-        </w:rPr>
-        <w:t xml:space="preserve">, which translated into strings for the database, which caused issues when trying to import them into a column that is of the number data type. </w:t>
+        <w:t xml:space="preserve"> In several different fields of the excel source document, the actual data types of the values stored were incorrect for the context that they were in. For example, the numbers stored for the capacity values for each different configuration for each location were stored as text in the spreadsheet, which translated into strings for the database, which caused issues when trying to import them into a column that is of the number data type. </w:t>
       </w:r>
     </w:p>
     <w:p>
@@ -1044,8 +1303,6 @@
           <w:szCs w:val="24"/>
         </w:rPr>
       </w:pPr>
-      <w:bookmarkStart w:id="0" w:name="_GoBack"/>
-      <w:bookmarkEnd w:id="0"/>
     </w:p>
     <w:sectPr>
       <w:headerReference w:type="default" r:id="rId8"/>
@@ -1388,6 +1645,7 @@
   <w:style w:type="character" w:default="1" w:styleId="DefaultParagraphFont">
     <w:name w:val="Default Paragraph Font"/>
     <w:uiPriority w:val="1"/>
+    <w:semiHidden/>
     <w:unhideWhenUsed/>
   </w:style>
   <w:style w:type="table" w:default="1" w:styleId="TableNormal">
@@ -1632,6 +1890,7 @@
   <w:style w:type="character" w:default="1" w:styleId="DefaultParagraphFont">
     <w:name w:val="Default Paragraph Font"/>
     <w:uiPriority w:val="1"/>
+    <w:semiHidden/>
     <w:unhideWhenUsed/>
   </w:style>
   <w:style w:type="table" w:default="1" w:styleId="TableNormal">

</xml_diff>

<commit_message>
Changed date format in creation script
</commit_message>
<xml_diff>
--- a/DataLoadingDocumentation.docx
+++ b/DataLoadingDocumentation.docx
@@ -13,8 +13,6 @@
           <w:szCs w:val="24"/>
         </w:rPr>
       </w:pPr>
-      <w:bookmarkStart w:id="0" w:name="_GoBack"/>
-      <w:bookmarkEnd w:id="0"/>
       <w:r>
         <w:rPr>
           <w:rFonts w:ascii="Segoe UI" w:hAnsi="Segoe UI" w:cs="Segoe UI"/>
@@ -949,15 +947,15 @@
           <w:sz w:val="24"/>
           <w:szCs w:val="24"/>
         </w:rPr>
-        <w:t>issues that we ran into during the data loading stage was several different inconsistencies in the excel source document. ▼</w:t>
-      </w:r>
-      <w:r>
-        <w:rPr>
-          <w:rFonts w:ascii="Segoe UI" w:hAnsi="Segoe UI" w:cs="Segoe UI"/>
-          <w:sz w:val="24"/>
-          <w:szCs w:val="24"/>
-        </w:rPr>
-        <w:t>▼▼</w:t>
+        <w:t>issues that we ran into during the data loading stage was several different inconsistencies</w:t>
+      </w:r>
+      <w:r>
+        <w:rPr>
+          <w:rFonts w:ascii="Segoe UI" w:hAnsi="Segoe UI" w:cs="Segoe UI"/>
+          <w:sz w:val="24"/>
+          <w:szCs w:val="24"/>
+        </w:rPr>
+        <w:t xml:space="preserve"> in the excel source document. </w:t>
       </w:r>
     </w:p>
     <w:p>
@@ -1299,13 +1297,1069 @@
         <w:spacing w:after="0" w:line="240" w:lineRule="auto"/>
         <w:rPr>
           <w:rFonts w:ascii="Segoe UI" w:hAnsi="Segoe UI" w:cs="Segoe UI"/>
+          <w:b/>
+          <w:sz w:val="24"/>
+          <w:szCs w:val="24"/>
+        </w:rPr>
+      </w:pPr>
+      <w:r>
+        <w:rPr>
+          <w:rFonts w:ascii="Segoe UI" w:hAnsi="Segoe UI" w:cs="Segoe UI"/>
+          <w:b/>
+          <w:sz w:val="24"/>
+          <w:szCs w:val="24"/>
+        </w:rPr>
+        <w:t>Detailed Description</w:t>
+      </w:r>
+    </w:p>
+    <w:p>
+      <w:pPr>
+        <w:spacing w:after="0" w:line="240" w:lineRule="auto"/>
+        <w:rPr>
+          <w:rFonts w:ascii="Segoe UI" w:hAnsi="Segoe UI" w:cs="Segoe UI"/>
+          <w:b/>
+          <w:sz w:val="24"/>
+          <w:szCs w:val="24"/>
+        </w:rPr>
+      </w:pPr>
+    </w:p>
+    <w:p>
+      <w:pPr>
+        <w:spacing w:after="0" w:line="240" w:lineRule="auto"/>
+        <w:rPr>
+          <w:rFonts w:ascii="Segoe UI" w:hAnsi="Segoe UI" w:cs="Segoe UI"/>
+          <w:sz w:val="24"/>
+          <w:szCs w:val="24"/>
+        </w:rPr>
+      </w:pPr>
+      <w:r>
+        <w:rPr>
+          <w:rFonts w:ascii="Segoe UI" w:hAnsi="Segoe UI" w:cs="Segoe UI"/>
+          <w:sz w:val="24"/>
+          <w:szCs w:val="24"/>
+        </w:rPr>
+        <w:t>For this section of the Data Loading explanation, there will be more in depth explanations as to how we achieved certain specific aspects of the data loading.</w:t>
+      </w:r>
+    </w:p>
+    <w:p>
+      <w:pPr>
+        <w:spacing w:after="0" w:line="240" w:lineRule="auto"/>
+        <w:rPr>
+          <w:rFonts w:ascii="Segoe UI" w:hAnsi="Segoe UI" w:cs="Segoe UI"/>
+          <w:sz w:val="24"/>
+          <w:szCs w:val="24"/>
+        </w:rPr>
+      </w:pPr>
+    </w:p>
+    <w:p>
+      <w:pPr>
+        <w:spacing w:after="0" w:line="240" w:lineRule="auto"/>
+        <w:rPr>
+          <w:rFonts w:ascii="Segoe UI" w:hAnsi="Segoe UI" w:cs="Segoe UI"/>
+          <w:sz w:val="24"/>
+          <w:szCs w:val="24"/>
+        </w:rPr>
+      </w:pPr>
+      <w:r>
+        <w:rPr>
+          <w:rFonts w:ascii="Segoe UI" w:hAnsi="Segoe UI" w:cs="Segoe UI"/>
+          <w:sz w:val="24"/>
+          <w:szCs w:val="24"/>
+        </w:rPr>
+        <w:t xml:space="preserve">The first exercise to be discussed is how we managed to successfully merge the time and date columns from the source </w:t>
+      </w:r>
+      <w:r>
+        <w:rPr>
+          <w:rFonts w:ascii="Segoe UI" w:hAnsi="Segoe UI" w:cs="Segoe UI"/>
+          <w:sz w:val="24"/>
+          <w:szCs w:val="24"/>
+        </w:rPr>
+        <w:t>data into a single field inside the database, which is of data type “Date”.</w:t>
+      </w:r>
+    </w:p>
+    <w:p>
+      <w:pPr>
+        <w:spacing w:after="0" w:line="240" w:lineRule="auto"/>
+        <w:rPr>
+          <w:rFonts w:ascii="Segoe UI" w:hAnsi="Segoe UI" w:cs="Segoe UI"/>
+          <w:sz w:val="24"/>
+          <w:szCs w:val="24"/>
+        </w:rPr>
+      </w:pPr>
+    </w:p>
+    <w:p>
+      <w:pPr>
+        <w:spacing w:after="0" w:line="240" w:lineRule="auto"/>
+        <w:rPr>
+          <w:rFonts w:ascii="Segoe UI" w:hAnsi="Segoe UI" w:cs="Segoe UI"/>
+          <w:sz w:val="24"/>
+          <w:szCs w:val="24"/>
+        </w:rPr>
+      </w:pPr>
+      <w:r>
+        <w:rPr>
+          <w:rFonts w:ascii="Segoe UI" w:hAnsi="Segoe UI" w:cs="Segoe UI"/>
+          <w:sz w:val="24"/>
+          <w:szCs w:val="24"/>
+        </w:rPr>
+        <w:t xml:space="preserve">First of all, the reasoning that we applied when making this decision was that, due to the fact that Oracle databases do not have a field data type that is specifically for time, it would make more sense to combine the time with the date as the time would </w:t>
+      </w:r>
+      <w:r>
+        <w:rPr>
+          <w:rFonts w:ascii="Segoe UI" w:hAnsi="Segoe UI" w:cs="Segoe UI"/>
+          <w:sz w:val="24"/>
+          <w:szCs w:val="24"/>
+        </w:rPr>
+        <w:lastRenderedPageBreak/>
+        <w:t xml:space="preserve">have to be stored in a field with the date type “Date” anyway. The only major change that this would make in terms of exporting the database or importing new data into the database is the formatting that would have to be applied to the data when extracting it from the database. </w:t>
+      </w:r>
+    </w:p>
+    <w:p>
+      <w:pPr>
+        <w:spacing w:after="0" w:line="240" w:lineRule="auto"/>
+        <w:rPr>
+          <w:rFonts w:ascii="Segoe UI" w:hAnsi="Segoe UI" w:cs="Segoe UI"/>
+          <w:sz w:val="24"/>
+          <w:szCs w:val="24"/>
+        </w:rPr>
+      </w:pPr>
+    </w:p>
+    <w:p>
+      <w:pPr>
+        <w:spacing w:after="0" w:line="240" w:lineRule="auto"/>
+        <w:rPr>
+          <w:rFonts w:ascii="Segoe UI" w:hAnsi="Segoe UI" w:cs="Segoe UI"/>
+          <w:sz w:val="24"/>
+          <w:szCs w:val="24"/>
+        </w:rPr>
+      </w:pPr>
+      <w:r>
+        <w:rPr>
+          <w:rFonts w:ascii="Segoe UI" w:hAnsi="Segoe UI" w:cs="Segoe UI"/>
+          <w:sz w:val="24"/>
+          <w:szCs w:val="24"/>
+        </w:rPr>
+        <w:t xml:space="preserve">There was an issue that was found with formatting the time however, when extracting the database; it does not take the time into account the time when making the insert statements. The only way that we found to counter this issue was to later go and manually </w:t>
+      </w:r>
+      <w:r>
+        <w:rPr>
+          <w:rFonts w:ascii="Segoe UI" w:hAnsi="Segoe UI" w:cs="Segoe UI"/>
+          <w:sz w:val="24"/>
+          <w:szCs w:val="24"/>
+        </w:rPr>
+        <w:t xml:space="preserve">change the insert scripts to include the date data and change the formatting to take the time into account. </w:t>
+      </w:r>
+      <w:r>
+        <w:rPr>
+          <w:rFonts w:ascii="Segoe UI" w:hAnsi="Segoe UI" w:cs="Segoe UI"/>
+          <w:sz w:val="24"/>
+          <w:szCs w:val="24"/>
+        </w:rPr>
+        <w:t xml:space="preserve">This kind of fix is viable in a case such as this with such a small amount of data, but in a much larger situation, an alternate method would need to be used. </w:t>
+      </w:r>
+    </w:p>
+    <w:p>
+      <w:pPr>
+        <w:spacing w:after="0" w:line="240" w:lineRule="auto"/>
+        <w:rPr>
+          <w:rFonts w:ascii="Segoe UI" w:hAnsi="Segoe UI" w:cs="Segoe UI"/>
+          <w:sz w:val="24"/>
+          <w:szCs w:val="24"/>
+        </w:rPr>
+      </w:pPr>
+    </w:p>
+    <w:p>
+      <w:pPr>
+        <w:spacing w:after="0" w:line="240" w:lineRule="auto"/>
+        <w:rPr>
+          <w:rFonts w:ascii="Segoe UI" w:hAnsi="Segoe UI" w:cs="Segoe UI"/>
+          <w:sz w:val="24"/>
+          <w:szCs w:val="24"/>
+        </w:rPr>
+      </w:pPr>
+      <w:r>
+        <w:rPr>
+          <w:rFonts w:ascii="Segoe UI" w:hAnsi="Segoe UI" w:cs="Segoe UI"/>
+          <w:sz w:val="24"/>
+          <w:szCs w:val="24"/>
+        </w:rPr>
+        <w:t xml:space="preserve">The first action that we had to perform was to make two temporary fields inside of the BOOKING entity that would hold the separated time and date of each booking. </w:t>
+      </w:r>
+      <w:r>
+        <w:rPr>
+          <w:rFonts w:ascii="Segoe UI" w:hAnsi="Segoe UI" w:cs="Segoe UI"/>
+          <w:sz w:val="24"/>
+          <w:szCs w:val="24"/>
+        </w:rPr>
+        <w:t xml:space="preserve">Both of these fields we of data type “Varchar2” as it will be necessary to treat them as strings at a later point. </w:t>
+      </w:r>
+    </w:p>
+    <w:p>
+      <w:pPr>
+        <w:spacing w:after="0" w:line="240" w:lineRule="auto"/>
+        <w:rPr>
+          <w:rFonts w:ascii="Segoe UI" w:hAnsi="Segoe UI" w:cs="Segoe UI"/>
+          <w:sz w:val="24"/>
+          <w:szCs w:val="24"/>
+        </w:rPr>
+      </w:pPr>
+    </w:p>
+    <w:p>
+      <w:pPr>
+        <w:spacing w:after="0" w:line="240" w:lineRule="auto"/>
+        <w:rPr>
+          <w:rFonts w:ascii="Segoe UI" w:hAnsi="Segoe UI" w:cs="Segoe UI"/>
+          <w:sz w:val="24"/>
+          <w:szCs w:val="24"/>
+        </w:rPr>
+      </w:pPr>
+      <w:r>
+        <w:rPr>
+          <w:rFonts w:ascii="Segoe UI" w:hAnsi="Segoe UI" w:cs="Segoe UI"/>
+          <w:sz w:val="24"/>
+          <w:szCs w:val="24"/>
+        </w:rPr>
+        <w:t xml:space="preserve">The next step was to then create the field that </w:t>
+      </w:r>
+      <w:r>
+        <w:rPr>
+          <w:rFonts w:ascii="Segoe UI" w:hAnsi="Segoe UI" w:cs="Segoe UI"/>
+          <w:sz w:val="24"/>
+          <w:szCs w:val="24"/>
+        </w:rPr>
+        <w:t xml:space="preserve">would hold the final data in the date format. This column </w:t>
+      </w:r>
+      <w:r>
+        <w:rPr>
+          <w:rFonts w:ascii="Segoe UI" w:hAnsi="Segoe UI" w:cs="Segoe UI"/>
+          <w:sz w:val="24"/>
+          <w:szCs w:val="24"/>
+        </w:rPr>
+        <w:t xml:space="preserve">had to be made with the Default Null constraint and then be filled in later with an update statement. </w:t>
+      </w:r>
+    </w:p>
+    <w:p>
+      <w:pPr>
+        <w:spacing w:after="0" w:line="240" w:lineRule="auto"/>
+        <w:rPr>
+          <w:rFonts w:ascii="Segoe UI" w:hAnsi="Segoe UI" w:cs="Segoe UI"/>
+          <w:sz w:val="24"/>
+          <w:szCs w:val="24"/>
+        </w:rPr>
+      </w:pPr>
+    </w:p>
+    <w:p>
+      <w:pPr>
+        <w:spacing w:after="0" w:line="240" w:lineRule="auto"/>
+        <w:rPr>
+          <w:rFonts w:ascii="Segoe UI" w:hAnsi="Segoe UI" w:cs="Segoe UI"/>
+          <w:sz w:val="24"/>
+          <w:szCs w:val="24"/>
+        </w:rPr>
+      </w:pPr>
+      <w:r>
+        <w:rPr>
+          <w:rFonts w:ascii="Segoe UI" w:hAnsi="Segoe UI" w:cs="Segoe UI"/>
+          <w:sz w:val="24"/>
+          <w:szCs w:val="24"/>
+        </w:rPr>
+        <w:t xml:space="preserve">Before attempting the update, we had to test that we would successfully be able to update the Date column with something that is able to be formatted into a date. For this we used a specialised </w:t>
+      </w:r>
+      <w:r>
+        <w:rPr>
+          <w:rFonts w:ascii="Segoe UI" w:hAnsi="Segoe UI" w:cs="Segoe UI"/>
+          <w:sz w:val="24"/>
+          <w:szCs w:val="24"/>
+        </w:rPr>
+        <w:t>select statement that concatenated the time and date when extracting it from the database, which is shown below:</w:t>
+      </w:r>
+    </w:p>
+    <w:p>
+      <w:pPr>
+        <w:spacing w:after="0" w:line="240" w:lineRule="auto"/>
+        <w:rPr>
+          <w:rFonts w:ascii="Segoe UI" w:hAnsi="Segoe UI" w:cs="Segoe UI"/>
+          <w:sz w:val="24"/>
+          <w:szCs w:val="24"/>
+        </w:rPr>
+      </w:pPr>
+    </w:p>
+    <w:p>
+      <w:pPr>
+        <w:spacing w:after="0" w:line="240" w:lineRule="auto"/>
+        <w:rPr>
+          <w:rFonts w:ascii="Segoe UI" w:hAnsi="Segoe UI" w:cs="Segoe UI"/>
+          <w:sz w:val="24"/>
+          <w:szCs w:val="24"/>
+        </w:rPr>
+      </w:pPr>
+      <w:r>
+        <w:rPr>
+          <w:rFonts w:ascii="Segoe UI" w:hAnsi="Segoe UI" w:cs="Segoe UI"/>
+          <w:sz w:val="24"/>
+          <w:szCs w:val="24"/>
+        </w:rPr>
+        <w:t>SQL Script:</w:t>
+      </w:r>
+    </w:p>
+    <w:p>
+      <w:pPr>
+        <w:spacing w:after="0" w:line="240" w:lineRule="auto"/>
+        <w:rPr>
+          <w:rFonts w:ascii="Segoe UI" w:hAnsi="Segoe UI" w:cs="Segoe UI"/>
+          <w:sz w:val="24"/>
+          <w:szCs w:val="24"/>
+        </w:rPr>
+      </w:pPr>
+    </w:p>
+    <w:p>
+      <w:pPr>
+        <w:spacing w:after="0" w:line="240" w:lineRule="auto"/>
+        <w:rPr>
+          <w:rFonts w:ascii="Segoe UI" w:hAnsi="Segoe UI" w:cs="Segoe UI"/>
+          <w:color w:val="FF0000"/>
+          <w:sz w:val="24"/>
+          <w:szCs w:val="24"/>
+        </w:rPr>
+      </w:pPr>
+      <w:r>
+        <w:rPr>
+          <w:rFonts w:ascii="Segoe UI" w:hAnsi="Segoe UI" w:cs="Segoe UI"/>
+          <w:color w:val="FF0000"/>
+          <w:sz w:val="24"/>
+          <w:szCs w:val="24"/>
+        </w:rPr>
+        <w:t>SELECT TO_</w:t>
+      </w:r>
+      <w:proofErr w:type="gramStart"/>
+      <w:r>
+        <w:rPr>
+          <w:rFonts w:ascii="Segoe UI" w:hAnsi="Segoe UI" w:cs="Segoe UI"/>
+          <w:color w:val="FF0000"/>
+          <w:sz w:val="24"/>
+          <w:szCs w:val="24"/>
+        </w:rPr>
+        <w:t>CHAR(</w:t>
+      </w:r>
+      <w:proofErr w:type="gramEnd"/>
+      <w:r>
+        <w:rPr>
+          <w:rFonts w:ascii="Segoe UI" w:hAnsi="Segoe UI" w:cs="Segoe UI"/>
+          <w:color w:val="FF0000"/>
+          <w:sz w:val="24"/>
+          <w:szCs w:val="24"/>
+        </w:rPr>
+        <w:t>TO_DATE(TO_CHAR(BOOKINGDATE || ' ' || STARTTIME), '</w:t>
+      </w:r>
+      <w:proofErr w:type="spellStart"/>
+      <w:r>
+        <w:rPr>
+          <w:rFonts w:ascii="Segoe UI" w:hAnsi="Segoe UI" w:cs="Segoe UI"/>
+          <w:color w:val="FF0000"/>
+          <w:sz w:val="24"/>
+          <w:szCs w:val="24"/>
+        </w:rPr>
+        <w:t>dd</w:t>
+      </w:r>
+      <w:proofErr w:type="spellEnd"/>
+      <w:r>
+        <w:rPr>
+          <w:rFonts w:ascii="Segoe UI" w:hAnsi="Segoe UI" w:cs="Segoe UI"/>
+          <w:color w:val="FF0000"/>
+          <w:sz w:val="24"/>
+          <w:szCs w:val="24"/>
+        </w:rPr>
+        <w:t>-mm-</w:t>
+      </w:r>
+      <w:proofErr w:type="spellStart"/>
+      <w:r>
+        <w:rPr>
+          <w:rFonts w:ascii="Segoe UI" w:hAnsi="Segoe UI" w:cs="Segoe UI"/>
+          <w:color w:val="FF0000"/>
+          <w:sz w:val="24"/>
+          <w:szCs w:val="24"/>
+        </w:rPr>
+        <w:t>yy</w:t>
+      </w:r>
+      <w:proofErr w:type="spellEnd"/>
+      <w:r>
+        <w:rPr>
+          <w:rFonts w:ascii="Segoe UI" w:hAnsi="Segoe UI" w:cs="Segoe UI"/>
+          <w:color w:val="FF0000"/>
+          <w:sz w:val="24"/>
+          <w:szCs w:val="24"/>
+        </w:rPr>
+        <w:t xml:space="preserve"> hh24:mi:ss'), '</w:t>
+      </w:r>
+      <w:proofErr w:type="spellStart"/>
+      <w:r>
+        <w:rPr>
+          <w:rFonts w:ascii="Segoe UI" w:hAnsi="Segoe UI" w:cs="Segoe UI"/>
+          <w:color w:val="FF0000"/>
+          <w:sz w:val="24"/>
+          <w:szCs w:val="24"/>
+        </w:rPr>
+        <w:t>yyyy</w:t>
+      </w:r>
+      <w:proofErr w:type="spellEnd"/>
+      <w:r>
+        <w:rPr>
+          <w:rFonts w:ascii="Segoe UI" w:hAnsi="Segoe UI" w:cs="Segoe UI"/>
+          <w:color w:val="FF0000"/>
+          <w:sz w:val="24"/>
+          <w:szCs w:val="24"/>
+        </w:rPr>
+        <w:t>-mm-</w:t>
+      </w:r>
+      <w:proofErr w:type="spellStart"/>
+      <w:r>
+        <w:rPr>
+          <w:rFonts w:ascii="Segoe UI" w:hAnsi="Segoe UI" w:cs="Segoe UI"/>
+          <w:color w:val="FF0000"/>
+          <w:sz w:val="24"/>
+          <w:szCs w:val="24"/>
+        </w:rPr>
+        <w:t>dd</w:t>
+      </w:r>
+      <w:proofErr w:type="spellEnd"/>
+      <w:r>
+        <w:rPr>
+          <w:rFonts w:ascii="Segoe UI" w:hAnsi="Segoe UI" w:cs="Segoe UI"/>
+          <w:color w:val="FF0000"/>
+          <w:sz w:val="24"/>
+          <w:szCs w:val="24"/>
+        </w:rPr>
+        <w:t xml:space="preserve"> hh24:mi:ss') as NEWDATE FROM BOOKING;</w:t>
+      </w:r>
+    </w:p>
+    <w:p>
+      <w:pPr>
+        <w:spacing w:after="0" w:line="240" w:lineRule="auto"/>
+        <w:rPr>
+          <w:rFonts w:ascii="Segoe UI" w:hAnsi="Segoe UI" w:cs="Segoe UI"/>
+          <w:sz w:val="24"/>
+          <w:szCs w:val="24"/>
+        </w:rPr>
+      </w:pPr>
+    </w:p>
+    <w:p>
+      <w:pPr>
+        <w:spacing w:after="0" w:line="240" w:lineRule="auto"/>
+        <w:rPr>
+          <w:rFonts w:ascii="Segoe UI" w:hAnsi="Segoe UI" w:cs="Segoe UI"/>
+          <w:sz w:val="24"/>
+          <w:szCs w:val="24"/>
+        </w:rPr>
+      </w:pPr>
+      <w:r>
+        <w:rPr>
+          <w:rFonts w:ascii="Segoe UI" w:hAnsi="Segoe UI" w:cs="Segoe UI"/>
+          <w:sz w:val="24"/>
+          <w:szCs w:val="24"/>
+        </w:rPr>
+        <w:t>The results of the above query are shown below, indicating that</w:t>
+      </w:r>
+      <w:r>
+        <w:rPr>
+          <w:rFonts w:ascii="Segoe UI" w:hAnsi="Segoe UI" w:cs="Segoe UI"/>
+          <w:sz w:val="24"/>
+          <w:szCs w:val="24"/>
+        </w:rPr>
+        <w:t xml:space="preserve"> it is possible update the permanent column in this fashion.</w:t>
+      </w:r>
+    </w:p>
+    <w:p>
+      <w:pPr>
+        <w:spacing w:after="0" w:line="240" w:lineRule="auto"/>
+        <w:rPr>
+          <w:rFonts w:ascii="Segoe UI" w:hAnsi="Segoe UI" w:cs="Segoe UI"/>
+          <w:sz w:val="24"/>
+          <w:szCs w:val="24"/>
+        </w:rPr>
+      </w:pPr>
+      <w:r>
+        <w:rPr>
+          <w:noProof/>
+          <w:lang w:eastAsia="en-GB"/>
+        </w:rPr>
+        <w:drawing>
+          <wp:anchor distT="0" distB="0" distL="114300" distR="114300" simplePos="0" relativeHeight="251658240" behindDoc="1" locked="0" layoutInCell="1" allowOverlap="1" wp14:anchorId="0049FFC0" wp14:editId="31E527C4">
+            <wp:simplePos x="0" y="0"/>
+            <wp:positionH relativeFrom="column">
+              <wp:posOffset>1524000</wp:posOffset>
+            </wp:positionH>
+            <wp:positionV relativeFrom="paragraph">
+              <wp:posOffset>127635</wp:posOffset>
+            </wp:positionV>
+            <wp:extent cx="1943100" cy="1762760"/>
+            <wp:effectExtent l="0" t="0" r="0" b="8890"/>
+            <wp:wrapTight wrapText="bothSides">
+              <wp:wrapPolygon edited="0">
+                <wp:start x="0" y="0"/>
+                <wp:lineTo x="0" y="21476"/>
+                <wp:lineTo x="21388" y="21476"/>
+                <wp:lineTo x="21388" y="0"/>
+                <wp:lineTo x="0" y="0"/>
+              </wp:wrapPolygon>
+            </wp:wrapTight>
+            <wp:docPr id="1" name="Picture 1"/>
+            <wp:cNvGraphicFramePr>
+              <a:graphicFrameLocks xmlns:a="http://schemas.openxmlformats.org/drawingml/2006/main" noChangeAspect="1"/>
+            </wp:cNvGraphicFramePr>
+            <a:graphic xmlns:a="http://schemas.openxmlformats.org/drawingml/2006/main">
+              <a:graphicData uri="http://schemas.openxmlformats.org/drawingml/2006/picture">
+                <pic:pic xmlns:pic="http://schemas.openxmlformats.org/drawingml/2006/picture">
+                  <pic:nvPicPr>
+                    <pic:cNvPr id="0" name=""/>
+                    <pic:cNvPicPr/>
+                  </pic:nvPicPr>
+                  <pic:blipFill rotWithShape="1">
+                    <a:blip r:embed="rId8">
+                      <a:extLst>
+                        <a:ext uri="{28A0092B-C50C-407E-A947-70E740481C1C}">
+                          <a14:useLocalDpi xmlns:a14="http://schemas.microsoft.com/office/drawing/2010/main" val="0"/>
+                        </a:ext>
+                      </a:extLst>
+                    </a:blip>
+                    <a:srcRect l="16133" t="59467" r="65905" b="11539"/>
+                    <a:stretch/>
+                  </pic:blipFill>
+                  <pic:spPr bwMode="auto">
+                    <a:xfrm>
+                      <a:off x="0" y="0"/>
+                      <a:ext cx="1943100" cy="1762760"/>
+                    </a:xfrm>
+                    <a:prstGeom prst="rect">
+                      <a:avLst/>
+                    </a:prstGeom>
+                    <a:ln>
+                      <a:noFill/>
+                    </a:ln>
+                    <a:extLst>
+                      <a:ext uri="{53640926-AAD7-44D8-BBD7-CCE9431645EC}">
+                        <a14:shadowObscured xmlns:a14="http://schemas.microsoft.com/office/drawing/2010/main"/>
+                      </a:ext>
+                    </a:extLst>
+                  </pic:spPr>
+                </pic:pic>
+              </a:graphicData>
+            </a:graphic>
+            <wp14:sizeRelH relativeFrom="page">
+              <wp14:pctWidth>0</wp14:pctWidth>
+            </wp14:sizeRelH>
+            <wp14:sizeRelV relativeFrom="page">
+              <wp14:pctHeight>0</wp14:pctHeight>
+            </wp14:sizeRelV>
+          </wp:anchor>
+        </w:drawing>
+      </w:r>
+    </w:p>
+    <w:p>
+      <w:pPr>
+        <w:spacing w:after="0" w:line="240" w:lineRule="auto"/>
+        <w:rPr>
+          <w:rFonts w:ascii="Segoe UI" w:hAnsi="Segoe UI" w:cs="Segoe UI"/>
+          <w:sz w:val="24"/>
+          <w:szCs w:val="24"/>
+        </w:rPr>
+      </w:pPr>
+    </w:p>
+    <w:p>
+      <w:pPr>
+        <w:spacing w:after="0" w:line="240" w:lineRule="auto"/>
+        <w:rPr>
+          <w:rFonts w:ascii="Segoe UI" w:hAnsi="Segoe UI" w:cs="Segoe UI"/>
+          <w:sz w:val="24"/>
+          <w:szCs w:val="24"/>
+        </w:rPr>
+      </w:pPr>
+    </w:p>
+    <w:p>
+      <w:pPr>
+        <w:spacing w:after="0" w:line="240" w:lineRule="auto"/>
+        <w:rPr>
+          <w:rFonts w:ascii="Segoe UI" w:hAnsi="Segoe UI" w:cs="Segoe UI"/>
+          <w:sz w:val="24"/>
+          <w:szCs w:val="24"/>
+        </w:rPr>
+      </w:pPr>
+    </w:p>
+    <w:p>
+      <w:pPr>
+        <w:spacing w:after="0" w:line="240" w:lineRule="auto"/>
+        <w:rPr>
+          <w:rFonts w:ascii="Segoe UI" w:hAnsi="Segoe UI" w:cs="Segoe UI"/>
+          <w:sz w:val="24"/>
+          <w:szCs w:val="24"/>
+        </w:rPr>
+      </w:pPr>
+    </w:p>
+    <w:p>
+      <w:pPr>
+        <w:spacing w:after="0" w:line="240" w:lineRule="auto"/>
+        <w:rPr>
+          <w:rFonts w:ascii="Segoe UI" w:hAnsi="Segoe UI" w:cs="Segoe UI"/>
+          <w:sz w:val="24"/>
+          <w:szCs w:val="24"/>
+        </w:rPr>
+      </w:pPr>
+    </w:p>
+    <w:p>
+      <w:pPr>
+        <w:spacing w:after="0" w:line="240" w:lineRule="auto"/>
+        <w:rPr>
+          <w:rFonts w:ascii="Segoe UI" w:hAnsi="Segoe UI" w:cs="Segoe UI"/>
+          <w:sz w:val="24"/>
+          <w:szCs w:val="24"/>
+        </w:rPr>
+      </w:pPr>
+    </w:p>
+    <w:p>
+      <w:pPr>
+        <w:spacing w:after="0" w:line="240" w:lineRule="auto"/>
+        <w:rPr>
+          <w:rFonts w:ascii="Segoe UI" w:hAnsi="Segoe UI" w:cs="Segoe UI"/>
+          <w:sz w:val="24"/>
+          <w:szCs w:val="24"/>
+        </w:rPr>
+      </w:pPr>
+    </w:p>
+    <w:p>
+      <w:pPr>
+        <w:spacing w:after="0" w:line="240" w:lineRule="auto"/>
+        <w:rPr>
+          <w:rFonts w:ascii="Segoe UI" w:hAnsi="Segoe UI" w:cs="Segoe UI"/>
+          <w:sz w:val="24"/>
+          <w:szCs w:val="24"/>
+        </w:rPr>
+      </w:pPr>
+    </w:p>
+    <w:p>
+      <w:pPr>
+        <w:spacing w:after="0" w:line="240" w:lineRule="auto"/>
+        <w:rPr>
+          <w:rFonts w:ascii="Segoe UI" w:hAnsi="Segoe UI" w:cs="Segoe UI"/>
+          <w:sz w:val="24"/>
+          <w:szCs w:val="24"/>
+        </w:rPr>
+      </w:pPr>
+      <w:r>
+        <w:rPr>
+          <w:rFonts w:ascii="Segoe UI" w:hAnsi="Segoe UI" w:cs="Segoe UI"/>
+          <w:sz w:val="24"/>
+          <w:szCs w:val="24"/>
+        </w:rPr>
+        <w:lastRenderedPageBreak/>
+        <w:t>The SQL Script used for the update is shown below:</w:t>
+      </w:r>
+    </w:p>
+    <w:p>
+      <w:pPr>
+        <w:spacing w:after="0" w:line="240" w:lineRule="auto"/>
+        <w:rPr>
+          <w:rFonts w:ascii="Segoe UI" w:hAnsi="Segoe UI" w:cs="Segoe UI"/>
+          <w:sz w:val="24"/>
+          <w:szCs w:val="24"/>
+        </w:rPr>
+      </w:pPr>
+    </w:p>
+    <w:p>
+      <w:pPr>
+        <w:spacing w:after="0" w:line="240" w:lineRule="auto"/>
+        <w:rPr>
+          <w:rFonts w:ascii="Segoe UI" w:hAnsi="Segoe UI" w:cs="Segoe UI"/>
+          <w:sz w:val="24"/>
+          <w:szCs w:val="24"/>
+        </w:rPr>
+      </w:pPr>
+      <w:r>
+        <w:rPr>
+          <w:rFonts w:ascii="Segoe UI" w:hAnsi="Segoe UI" w:cs="Segoe UI"/>
+          <w:sz w:val="24"/>
+          <w:szCs w:val="24"/>
+        </w:rPr>
+        <w:t xml:space="preserve">SQL Script: </w:t>
+      </w:r>
+    </w:p>
+    <w:p>
+      <w:pPr>
+        <w:spacing w:after="0" w:line="240" w:lineRule="auto"/>
+        <w:rPr>
+          <w:rFonts w:ascii="Segoe UI" w:hAnsi="Segoe UI" w:cs="Segoe UI"/>
+          <w:sz w:val="24"/>
+          <w:szCs w:val="24"/>
+        </w:rPr>
+      </w:pPr>
+    </w:p>
+    <w:p>
+      <w:pPr>
+        <w:spacing w:after="0" w:line="240" w:lineRule="auto"/>
+        <w:rPr>
+          <w:rFonts w:ascii="Segoe UI" w:hAnsi="Segoe UI" w:cs="Segoe UI"/>
+          <w:color w:val="FF0000"/>
+          <w:sz w:val="24"/>
+          <w:szCs w:val="24"/>
+        </w:rPr>
+      </w:pPr>
+      <w:r>
+        <w:rPr>
+          <w:rFonts w:ascii="Segoe UI" w:hAnsi="Segoe UI" w:cs="Segoe UI"/>
+          <w:color w:val="FF0000"/>
+          <w:sz w:val="24"/>
+          <w:szCs w:val="24"/>
+        </w:rPr>
+        <w:t xml:space="preserve">UPDATE EVENTEND </w:t>
+      </w:r>
+      <w:proofErr w:type="spellStart"/>
+      <w:r>
+        <w:rPr>
+          <w:rFonts w:ascii="Segoe UI" w:hAnsi="Segoe UI" w:cs="Segoe UI"/>
+          <w:color w:val="FF0000"/>
+          <w:sz w:val="24"/>
+          <w:szCs w:val="24"/>
+        </w:rPr>
+        <w:t>BookingNew</w:t>
+      </w:r>
+      <w:proofErr w:type="spellEnd"/>
+    </w:p>
+    <w:p>
+      <w:pPr>
+        <w:spacing w:after="0" w:line="240" w:lineRule="auto"/>
+        <w:rPr>
+          <w:rFonts w:ascii="Segoe UI" w:hAnsi="Segoe UI" w:cs="Segoe UI"/>
+          <w:color w:val="FF0000"/>
+          <w:sz w:val="24"/>
+          <w:szCs w:val="24"/>
+        </w:rPr>
+      </w:pPr>
+      <w:r>
+        <w:rPr>
+          <w:rFonts w:ascii="Segoe UI" w:hAnsi="Segoe UI" w:cs="Segoe UI"/>
+          <w:color w:val="FF0000"/>
+          <w:sz w:val="24"/>
+          <w:szCs w:val="24"/>
+        </w:rPr>
+        <w:t>SET ENDDATE = (SELECT TO_</w:t>
+      </w:r>
+      <w:proofErr w:type="gramStart"/>
+      <w:r>
+        <w:rPr>
+          <w:rFonts w:ascii="Segoe UI" w:hAnsi="Segoe UI" w:cs="Segoe UI"/>
+          <w:color w:val="FF0000"/>
+          <w:sz w:val="24"/>
+          <w:szCs w:val="24"/>
+        </w:rPr>
+        <w:t>DATE(</w:t>
+      </w:r>
+      <w:proofErr w:type="gramEnd"/>
+      <w:r>
+        <w:rPr>
+          <w:rFonts w:ascii="Segoe UI" w:hAnsi="Segoe UI" w:cs="Segoe UI"/>
+          <w:color w:val="FF0000"/>
+          <w:sz w:val="24"/>
+          <w:szCs w:val="24"/>
+        </w:rPr>
+        <w:t>TO_CHAR(BOOKINGDATE || ' ' || ENDTIME), 'DD-MON-RR hh24:mi:ss')</w:t>
+      </w:r>
+      <w:bookmarkStart w:id="0" w:name="_GoBack"/>
+      <w:bookmarkEnd w:id="0"/>
+    </w:p>
+    <w:p>
+      <w:pPr>
+        <w:spacing w:after="0" w:line="240" w:lineRule="auto"/>
+        <w:rPr>
+          <w:rFonts w:ascii="Segoe UI" w:hAnsi="Segoe UI" w:cs="Segoe UI"/>
+          <w:color w:val="FF0000"/>
+          <w:sz w:val="24"/>
+          <w:szCs w:val="24"/>
+        </w:rPr>
+      </w:pPr>
+      <w:r>
+        <w:rPr>
+          <w:rFonts w:ascii="Segoe UI" w:hAnsi="Segoe UI" w:cs="Segoe UI"/>
+          <w:color w:val="FF0000"/>
+          <w:sz w:val="24"/>
+          <w:szCs w:val="24"/>
+        </w:rPr>
+        <w:t xml:space="preserve">               FROM BOOKING </w:t>
+      </w:r>
+      <w:proofErr w:type="spellStart"/>
+      <w:r>
+        <w:rPr>
+          <w:rFonts w:ascii="Segoe UI" w:hAnsi="Segoe UI" w:cs="Segoe UI"/>
+          <w:color w:val="FF0000"/>
+          <w:sz w:val="24"/>
+          <w:szCs w:val="24"/>
+        </w:rPr>
+        <w:t>BookingOld</w:t>
+      </w:r>
+      <w:proofErr w:type="spellEnd"/>
+    </w:p>
+    <w:p>
+      <w:pPr>
+        <w:spacing w:after="0" w:line="240" w:lineRule="auto"/>
+        <w:rPr>
+          <w:rFonts w:ascii="Segoe UI" w:hAnsi="Segoe UI" w:cs="Segoe UI"/>
+          <w:color w:val="FF0000"/>
+          <w:sz w:val="24"/>
+          <w:szCs w:val="24"/>
+        </w:rPr>
+      </w:pPr>
+      <w:r>
+        <w:rPr>
+          <w:rFonts w:ascii="Segoe UI" w:hAnsi="Segoe UI" w:cs="Segoe UI"/>
+          <w:color w:val="FF0000"/>
+          <w:sz w:val="24"/>
+          <w:szCs w:val="24"/>
+        </w:rPr>
+        <w:t xml:space="preserve">               WHERE </w:t>
+      </w:r>
+      <w:proofErr w:type="spellStart"/>
+      <w:r>
+        <w:rPr>
+          <w:rFonts w:ascii="Segoe UI" w:hAnsi="Segoe UI" w:cs="Segoe UI"/>
+          <w:color w:val="FF0000"/>
+          <w:sz w:val="24"/>
+          <w:szCs w:val="24"/>
+        </w:rPr>
+        <w:t>BookingOld.BOOKINGID</w:t>
+      </w:r>
+      <w:proofErr w:type="spellEnd"/>
+      <w:r>
+        <w:rPr>
+          <w:rFonts w:ascii="Segoe UI" w:hAnsi="Segoe UI" w:cs="Segoe UI"/>
+          <w:color w:val="FF0000"/>
+          <w:sz w:val="24"/>
+          <w:szCs w:val="24"/>
+        </w:rPr>
+        <w:t xml:space="preserve"> = </w:t>
+      </w:r>
+      <w:proofErr w:type="spellStart"/>
+      <w:r>
+        <w:rPr>
+          <w:rFonts w:ascii="Segoe UI" w:hAnsi="Segoe UI" w:cs="Segoe UI"/>
+          <w:color w:val="FF0000"/>
+          <w:sz w:val="24"/>
+          <w:szCs w:val="24"/>
+        </w:rPr>
+        <w:t>BookingNew.BOOKINGID</w:t>
+      </w:r>
+      <w:proofErr w:type="spellEnd"/>
+      <w:r>
+        <w:rPr>
+          <w:rFonts w:ascii="Segoe UI" w:hAnsi="Segoe UI" w:cs="Segoe UI"/>
+          <w:color w:val="FF0000"/>
+          <w:sz w:val="24"/>
+          <w:szCs w:val="24"/>
+        </w:rPr>
+        <w:t>);</w:t>
+      </w:r>
+    </w:p>
+    <w:p>
+      <w:pPr>
+        <w:spacing w:after="0" w:line="240" w:lineRule="auto"/>
+        <w:rPr>
+          <w:rFonts w:ascii="Segoe UI" w:hAnsi="Segoe UI" w:cs="Segoe UI"/>
+          <w:color w:val="FF0000"/>
+          <w:sz w:val="24"/>
+          <w:szCs w:val="24"/>
+        </w:rPr>
+      </w:pPr>
+      <w:r>
+        <w:rPr>
+          <w:rFonts w:ascii="Segoe UI" w:hAnsi="Segoe UI" w:cs="Segoe UI"/>
+          <w:color w:val="FF0000"/>
+          <w:sz w:val="24"/>
+          <w:szCs w:val="24"/>
+        </w:rPr>
+        <w:t xml:space="preserve">               </w:t>
+      </w:r>
+    </w:p>
+    <w:p>
+      <w:pPr>
+        <w:spacing w:after="0" w:line="240" w:lineRule="auto"/>
+        <w:rPr>
+          <w:rFonts w:ascii="Segoe UI" w:hAnsi="Segoe UI" w:cs="Segoe UI"/>
+          <w:color w:val="FF0000"/>
+          <w:sz w:val="24"/>
+          <w:szCs w:val="24"/>
+        </w:rPr>
+      </w:pPr>
+      <w:r>
+        <w:rPr>
+          <w:rFonts w:ascii="Segoe UI" w:hAnsi="Segoe UI" w:cs="Segoe UI"/>
+          <w:color w:val="FF0000"/>
+          <w:sz w:val="24"/>
+          <w:szCs w:val="24"/>
+        </w:rPr>
+        <w:t xml:space="preserve">UPDATE EVENTSTART </w:t>
+      </w:r>
+      <w:proofErr w:type="spellStart"/>
+      <w:r>
+        <w:rPr>
+          <w:rFonts w:ascii="Segoe UI" w:hAnsi="Segoe UI" w:cs="Segoe UI"/>
+          <w:color w:val="FF0000"/>
+          <w:sz w:val="24"/>
+          <w:szCs w:val="24"/>
+        </w:rPr>
+        <w:t>BookingNew</w:t>
+      </w:r>
+      <w:proofErr w:type="spellEnd"/>
+    </w:p>
+    <w:p>
+      <w:pPr>
+        <w:spacing w:after="0" w:line="240" w:lineRule="auto"/>
+        <w:rPr>
+          <w:rFonts w:ascii="Segoe UI" w:hAnsi="Segoe UI" w:cs="Segoe UI"/>
+          <w:color w:val="FF0000"/>
+          <w:sz w:val="24"/>
+          <w:szCs w:val="24"/>
+        </w:rPr>
+      </w:pPr>
+      <w:r>
+        <w:rPr>
+          <w:rFonts w:ascii="Segoe UI" w:hAnsi="Segoe UI" w:cs="Segoe UI"/>
+          <w:color w:val="FF0000"/>
+          <w:sz w:val="24"/>
+          <w:szCs w:val="24"/>
+        </w:rPr>
+        <w:t>SET ENDDATE = (SELECT TO_</w:t>
+      </w:r>
+      <w:proofErr w:type="gramStart"/>
+      <w:r>
+        <w:rPr>
+          <w:rFonts w:ascii="Segoe UI" w:hAnsi="Segoe UI" w:cs="Segoe UI"/>
+          <w:color w:val="FF0000"/>
+          <w:sz w:val="24"/>
+          <w:szCs w:val="24"/>
+        </w:rPr>
+        <w:t>DATE(</w:t>
+      </w:r>
+      <w:proofErr w:type="gramEnd"/>
+      <w:r>
+        <w:rPr>
+          <w:rFonts w:ascii="Segoe UI" w:hAnsi="Segoe UI" w:cs="Segoe UI"/>
+          <w:color w:val="FF0000"/>
+          <w:sz w:val="24"/>
+          <w:szCs w:val="24"/>
+        </w:rPr>
+        <w:t>TO_CHAR(BOOKINGDATE || ' ' || STARTTIME), 'DD-MON-RR hh24:mi:ss')</w:t>
+      </w:r>
+    </w:p>
+    <w:p>
+      <w:pPr>
+        <w:spacing w:after="0" w:line="240" w:lineRule="auto"/>
+        <w:rPr>
+          <w:rFonts w:ascii="Segoe UI" w:hAnsi="Segoe UI" w:cs="Segoe UI"/>
+          <w:color w:val="FF0000"/>
+          <w:sz w:val="24"/>
+          <w:szCs w:val="24"/>
+        </w:rPr>
+      </w:pPr>
+      <w:r>
+        <w:rPr>
+          <w:rFonts w:ascii="Segoe UI" w:hAnsi="Segoe UI" w:cs="Segoe UI"/>
+          <w:color w:val="FF0000"/>
+          <w:sz w:val="24"/>
+          <w:szCs w:val="24"/>
+        </w:rPr>
+        <w:t xml:space="preserve">               FROM BOOKING </w:t>
+      </w:r>
+      <w:proofErr w:type="spellStart"/>
+      <w:r>
+        <w:rPr>
+          <w:rFonts w:ascii="Segoe UI" w:hAnsi="Segoe UI" w:cs="Segoe UI"/>
+          <w:color w:val="FF0000"/>
+          <w:sz w:val="24"/>
+          <w:szCs w:val="24"/>
+        </w:rPr>
+        <w:t>BookingOld</w:t>
+      </w:r>
+      <w:proofErr w:type="spellEnd"/>
+    </w:p>
+    <w:p>
+      <w:pPr>
+        <w:spacing w:after="0" w:line="240" w:lineRule="auto"/>
+        <w:rPr>
+          <w:rFonts w:ascii="Segoe UI" w:hAnsi="Segoe UI" w:cs="Segoe UI"/>
+          <w:color w:val="FF0000"/>
+          <w:sz w:val="24"/>
+          <w:szCs w:val="24"/>
+        </w:rPr>
+      </w:pPr>
+      <w:r>
+        <w:rPr>
+          <w:rFonts w:ascii="Segoe UI" w:hAnsi="Segoe UI" w:cs="Segoe UI"/>
+          <w:color w:val="FF0000"/>
+          <w:sz w:val="24"/>
+          <w:szCs w:val="24"/>
+        </w:rPr>
+        <w:t xml:space="preserve">               WHERE </w:t>
+      </w:r>
+      <w:proofErr w:type="spellStart"/>
+      <w:r>
+        <w:rPr>
+          <w:rFonts w:ascii="Segoe UI" w:hAnsi="Segoe UI" w:cs="Segoe UI"/>
+          <w:color w:val="FF0000"/>
+          <w:sz w:val="24"/>
+          <w:szCs w:val="24"/>
+        </w:rPr>
+        <w:t>BookingOld.BOOKINGID</w:t>
+      </w:r>
+      <w:proofErr w:type="spellEnd"/>
+      <w:r>
+        <w:rPr>
+          <w:rFonts w:ascii="Segoe UI" w:hAnsi="Segoe UI" w:cs="Segoe UI"/>
+          <w:color w:val="FF0000"/>
+          <w:sz w:val="24"/>
+          <w:szCs w:val="24"/>
+        </w:rPr>
+        <w:t xml:space="preserve"> = </w:t>
+      </w:r>
+      <w:proofErr w:type="spellStart"/>
+      <w:r>
+        <w:rPr>
+          <w:rFonts w:ascii="Segoe UI" w:hAnsi="Segoe UI" w:cs="Segoe UI"/>
+          <w:color w:val="FF0000"/>
+          <w:sz w:val="24"/>
+          <w:szCs w:val="24"/>
+        </w:rPr>
+        <w:t>BookingNew.BOOKINGID</w:t>
+      </w:r>
+      <w:proofErr w:type="spellEnd"/>
+      <w:r>
+        <w:rPr>
+          <w:rFonts w:ascii="Segoe UI" w:hAnsi="Segoe UI" w:cs="Segoe UI"/>
+          <w:color w:val="FF0000"/>
+          <w:sz w:val="24"/>
+          <w:szCs w:val="24"/>
+        </w:rPr>
+        <w:t>);</w:t>
+      </w:r>
+    </w:p>
+    <w:p>
+      <w:pPr>
+        <w:spacing w:after="0" w:line="240" w:lineRule="auto"/>
+        <w:rPr>
+          <w:rFonts w:ascii="Segoe UI" w:hAnsi="Segoe UI" w:cs="Segoe UI"/>
+          <w:color w:val="FF0000"/>
+          <w:sz w:val="24"/>
+          <w:szCs w:val="24"/>
+        </w:rPr>
+      </w:pPr>
+    </w:p>
+    <w:p>
+      <w:pPr>
+        <w:spacing w:after="0" w:line="240" w:lineRule="auto"/>
+        <w:rPr>
+          <w:rFonts w:ascii="Segoe UI" w:hAnsi="Segoe UI" w:cs="Segoe UI"/>
           <w:sz w:val="24"/>
           <w:szCs w:val="24"/>
         </w:rPr>
       </w:pPr>
     </w:p>
     <w:sectPr>
-      <w:headerReference w:type="default" r:id="rId8"/>
+      <w:headerReference w:type="default" r:id="rId9"/>
       <w:pgSz w:w="11906" w:h="16838"/>
       <w:pgMar w:top="1440" w:right="1440" w:bottom="1440" w:left="1440" w:header="708" w:footer="708" w:gutter="0"/>
       <w:cols w:space="708"/>
@@ -1724,6 +2778,36 @@
       <w:contextualSpacing/>
     </w:pPr>
   </w:style>
+  <w:style w:type="paragraph" w:styleId="BalloonText">
+    <w:name w:val="Balloon Text"/>
+    <w:basedOn w:val="Normal"/>
+    <w:link w:val="BalloonTextChar"/>
+    <w:uiPriority w:val="99"/>
+    <w:semiHidden/>
+    <w:unhideWhenUsed/>
+    <w:rsid w:val="00EB0699"/>
+    <w:pPr>
+      <w:spacing w:after="0" w:line="240" w:lineRule="auto"/>
+    </w:pPr>
+    <w:rPr>
+      <w:rFonts w:ascii="Tahoma" w:hAnsi="Tahoma" w:cs="Tahoma"/>
+      <w:sz w:val="16"/>
+      <w:szCs w:val="16"/>
+    </w:rPr>
+  </w:style>
+  <w:style w:type="character" w:customStyle="1" w:styleId="BalloonTextChar">
+    <w:name w:val="Balloon Text Char"/>
+    <w:basedOn w:val="DefaultParagraphFont"/>
+    <w:link w:val="BalloonText"/>
+    <w:uiPriority w:val="99"/>
+    <w:semiHidden/>
+    <w:rsid w:val="00EB0699"/>
+    <w:rPr>
+      <w:rFonts w:ascii="Tahoma" w:hAnsi="Tahoma" w:cs="Tahoma"/>
+      <w:sz w:val="16"/>
+      <w:szCs w:val="16"/>
+    </w:rPr>
+  </w:style>
 </w:styles>
 </file>
 
@@ -1968,6 +3052,36 @@
       <w:ind w:left="720"/>
       <w:contextualSpacing/>
     </w:pPr>
+  </w:style>
+  <w:style w:type="paragraph" w:styleId="BalloonText">
+    <w:name w:val="Balloon Text"/>
+    <w:basedOn w:val="Normal"/>
+    <w:link w:val="BalloonTextChar"/>
+    <w:uiPriority w:val="99"/>
+    <w:semiHidden/>
+    <w:unhideWhenUsed/>
+    <w:rsid w:val="00EB0699"/>
+    <w:pPr>
+      <w:spacing w:after="0" w:line="240" w:lineRule="auto"/>
+    </w:pPr>
+    <w:rPr>
+      <w:rFonts w:ascii="Tahoma" w:hAnsi="Tahoma" w:cs="Tahoma"/>
+      <w:sz w:val="16"/>
+      <w:szCs w:val="16"/>
+    </w:rPr>
+  </w:style>
+  <w:style w:type="character" w:customStyle="1" w:styleId="BalloonTextChar">
+    <w:name w:val="Balloon Text Char"/>
+    <w:basedOn w:val="DefaultParagraphFont"/>
+    <w:link w:val="BalloonText"/>
+    <w:uiPriority w:val="99"/>
+    <w:semiHidden/>
+    <w:rsid w:val="00EB0699"/>
+    <w:rPr>
+      <w:rFonts w:ascii="Tahoma" w:hAnsi="Tahoma" w:cs="Tahoma"/>
+      <w:sz w:val="16"/>
+      <w:szCs w:val="16"/>
+    </w:rPr>
   </w:style>
 </w:styles>
 </file>

</xml_diff>

<commit_message>
added SQL Query Testing Document for Luke
</commit_message>
<xml_diff>
--- a/DataLoadingDocumentation.docx
+++ b/DataLoadingDocumentation.docx
@@ -2061,305 +2061,828 @@
         </w:rPr>
         <w:t>TO_CHAR(BOOKINGDATE || ' ' || ENDTIME), 'DD-MON-RR hh24:mi:ss')</w:t>
       </w:r>
+    </w:p>
+    <w:p>
+      <w:pPr>
+        <w:spacing w:after="0" w:line="240" w:lineRule="auto"/>
+        <w:rPr>
+          <w:rFonts w:ascii="Segoe UI" w:hAnsi="Segoe UI" w:cs="Segoe UI"/>
+          <w:color w:val="FF0000"/>
+          <w:sz w:val="24"/>
+          <w:szCs w:val="24"/>
+        </w:rPr>
+      </w:pPr>
+      <w:r>
+        <w:rPr>
+          <w:rFonts w:ascii="Segoe UI" w:hAnsi="Segoe UI" w:cs="Segoe UI"/>
+          <w:color w:val="FF0000"/>
+          <w:sz w:val="24"/>
+          <w:szCs w:val="24"/>
+        </w:rPr>
+        <w:t xml:space="preserve">               FROM BOOKING </w:t>
+      </w:r>
+      <w:proofErr w:type="spellStart"/>
+      <w:r>
+        <w:rPr>
+          <w:rFonts w:ascii="Segoe UI" w:hAnsi="Segoe UI" w:cs="Segoe UI"/>
+          <w:color w:val="FF0000"/>
+          <w:sz w:val="24"/>
+          <w:szCs w:val="24"/>
+        </w:rPr>
+        <w:t>BookingOld</w:t>
+      </w:r>
+      <w:proofErr w:type="spellEnd"/>
+    </w:p>
+    <w:p>
+      <w:pPr>
+        <w:spacing w:after="0" w:line="240" w:lineRule="auto"/>
+        <w:rPr>
+          <w:rFonts w:ascii="Segoe UI" w:hAnsi="Segoe UI" w:cs="Segoe UI"/>
+          <w:color w:val="FF0000"/>
+          <w:sz w:val="24"/>
+          <w:szCs w:val="24"/>
+        </w:rPr>
+      </w:pPr>
+      <w:r>
+        <w:rPr>
+          <w:rFonts w:ascii="Segoe UI" w:hAnsi="Segoe UI" w:cs="Segoe UI"/>
+          <w:color w:val="FF0000"/>
+          <w:sz w:val="24"/>
+          <w:szCs w:val="24"/>
+        </w:rPr>
+        <w:t xml:space="preserve">               WHERE </w:t>
+      </w:r>
+      <w:proofErr w:type="spellStart"/>
+      <w:r>
+        <w:rPr>
+          <w:rFonts w:ascii="Segoe UI" w:hAnsi="Segoe UI" w:cs="Segoe UI"/>
+          <w:color w:val="FF0000"/>
+          <w:sz w:val="24"/>
+          <w:szCs w:val="24"/>
+        </w:rPr>
+        <w:t>BookingOld.BOOKINGID</w:t>
+      </w:r>
+      <w:proofErr w:type="spellEnd"/>
+      <w:r>
+        <w:rPr>
+          <w:rFonts w:ascii="Segoe UI" w:hAnsi="Segoe UI" w:cs="Segoe UI"/>
+          <w:color w:val="FF0000"/>
+          <w:sz w:val="24"/>
+          <w:szCs w:val="24"/>
+        </w:rPr>
+        <w:t xml:space="preserve"> = </w:t>
+      </w:r>
+      <w:proofErr w:type="spellStart"/>
+      <w:r>
+        <w:rPr>
+          <w:rFonts w:ascii="Segoe UI" w:hAnsi="Segoe UI" w:cs="Segoe UI"/>
+          <w:color w:val="FF0000"/>
+          <w:sz w:val="24"/>
+          <w:szCs w:val="24"/>
+        </w:rPr>
+        <w:t>BookingNew.BOOKINGID</w:t>
+      </w:r>
+      <w:proofErr w:type="spellEnd"/>
+      <w:r>
+        <w:rPr>
+          <w:rFonts w:ascii="Segoe UI" w:hAnsi="Segoe UI" w:cs="Segoe UI"/>
+          <w:color w:val="FF0000"/>
+          <w:sz w:val="24"/>
+          <w:szCs w:val="24"/>
+        </w:rPr>
+        <w:t>);</w:t>
+      </w:r>
+    </w:p>
+    <w:p>
+      <w:pPr>
+        <w:spacing w:after="0" w:line="240" w:lineRule="auto"/>
+        <w:rPr>
+          <w:rFonts w:ascii="Segoe UI" w:hAnsi="Segoe UI" w:cs="Segoe UI"/>
+          <w:color w:val="FF0000"/>
+          <w:sz w:val="24"/>
+          <w:szCs w:val="24"/>
+        </w:rPr>
+      </w:pPr>
+      <w:r>
+        <w:rPr>
+          <w:rFonts w:ascii="Segoe UI" w:hAnsi="Segoe UI" w:cs="Segoe UI"/>
+          <w:color w:val="FF0000"/>
+          <w:sz w:val="24"/>
+          <w:szCs w:val="24"/>
+        </w:rPr>
+        <w:t xml:space="preserve">               </w:t>
+      </w:r>
+    </w:p>
+    <w:p>
+      <w:pPr>
+        <w:spacing w:after="0" w:line="240" w:lineRule="auto"/>
+        <w:rPr>
+          <w:rFonts w:ascii="Segoe UI" w:hAnsi="Segoe UI" w:cs="Segoe UI"/>
+          <w:color w:val="FF0000"/>
+          <w:sz w:val="24"/>
+          <w:szCs w:val="24"/>
+        </w:rPr>
+      </w:pPr>
+      <w:r>
+        <w:rPr>
+          <w:rFonts w:ascii="Segoe UI" w:hAnsi="Segoe UI" w:cs="Segoe UI"/>
+          <w:color w:val="FF0000"/>
+          <w:sz w:val="24"/>
+          <w:szCs w:val="24"/>
+        </w:rPr>
+        <w:t xml:space="preserve">UPDATE EVENTSTART </w:t>
+      </w:r>
+      <w:proofErr w:type="spellStart"/>
+      <w:r>
+        <w:rPr>
+          <w:rFonts w:ascii="Segoe UI" w:hAnsi="Segoe UI" w:cs="Segoe UI"/>
+          <w:color w:val="FF0000"/>
+          <w:sz w:val="24"/>
+          <w:szCs w:val="24"/>
+        </w:rPr>
+        <w:t>BookingNew</w:t>
+      </w:r>
+      <w:proofErr w:type="spellEnd"/>
+    </w:p>
+    <w:p>
+      <w:pPr>
+        <w:spacing w:after="0" w:line="240" w:lineRule="auto"/>
+        <w:rPr>
+          <w:rFonts w:ascii="Segoe UI" w:hAnsi="Segoe UI" w:cs="Segoe UI"/>
+          <w:color w:val="FF0000"/>
+          <w:sz w:val="24"/>
+          <w:szCs w:val="24"/>
+        </w:rPr>
+      </w:pPr>
+      <w:r>
+        <w:rPr>
+          <w:rFonts w:ascii="Segoe UI" w:hAnsi="Segoe UI" w:cs="Segoe UI"/>
+          <w:color w:val="FF0000"/>
+          <w:sz w:val="24"/>
+          <w:szCs w:val="24"/>
+        </w:rPr>
+        <w:t>SET ENDDATE = (SELECT TO_</w:t>
+      </w:r>
+      <w:proofErr w:type="gramStart"/>
+      <w:r>
+        <w:rPr>
+          <w:rFonts w:ascii="Segoe UI" w:hAnsi="Segoe UI" w:cs="Segoe UI"/>
+          <w:color w:val="FF0000"/>
+          <w:sz w:val="24"/>
+          <w:szCs w:val="24"/>
+        </w:rPr>
+        <w:t>DATE(</w:t>
+      </w:r>
+      <w:proofErr w:type="gramEnd"/>
+      <w:r>
+        <w:rPr>
+          <w:rFonts w:ascii="Segoe UI" w:hAnsi="Segoe UI" w:cs="Segoe UI"/>
+          <w:color w:val="FF0000"/>
+          <w:sz w:val="24"/>
+          <w:szCs w:val="24"/>
+        </w:rPr>
+        <w:t>TO_CHAR(BOOKINGDATE || ' ' || STARTTIME), 'DD-MON-RR hh24:mi:ss')</w:t>
+      </w:r>
+    </w:p>
+    <w:p>
+      <w:pPr>
+        <w:spacing w:after="0" w:line="240" w:lineRule="auto"/>
+        <w:rPr>
+          <w:rFonts w:ascii="Segoe UI" w:hAnsi="Segoe UI" w:cs="Segoe UI"/>
+          <w:color w:val="FF0000"/>
+          <w:sz w:val="24"/>
+          <w:szCs w:val="24"/>
+        </w:rPr>
+      </w:pPr>
+      <w:r>
+        <w:rPr>
+          <w:rFonts w:ascii="Segoe UI" w:hAnsi="Segoe UI" w:cs="Segoe UI"/>
+          <w:color w:val="FF0000"/>
+          <w:sz w:val="24"/>
+          <w:szCs w:val="24"/>
+        </w:rPr>
+        <w:t xml:space="preserve">               FROM BOOKING </w:t>
+      </w:r>
+      <w:proofErr w:type="spellStart"/>
+      <w:r>
+        <w:rPr>
+          <w:rFonts w:ascii="Segoe UI" w:hAnsi="Segoe UI" w:cs="Segoe UI"/>
+          <w:color w:val="FF0000"/>
+          <w:sz w:val="24"/>
+          <w:szCs w:val="24"/>
+        </w:rPr>
+        <w:t>BookingOld</w:t>
+      </w:r>
+      <w:proofErr w:type="spellEnd"/>
+    </w:p>
+    <w:p>
+      <w:pPr>
+        <w:spacing w:after="0" w:line="240" w:lineRule="auto"/>
+        <w:rPr>
+          <w:rFonts w:ascii="Segoe UI" w:hAnsi="Segoe UI" w:cs="Segoe UI"/>
+          <w:color w:val="FF0000"/>
+          <w:sz w:val="24"/>
+          <w:szCs w:val="24"/>
+        </w:rPr>
+      </w:pPr>
+      <w:r>
+        <w:rPr>
+          <w:rFonts w:ascii="Segoe UI" w:hAnsi="Segoe UI" w:cs="Segoe UI"/>
+          <w:color w:val="FF0000"/>
+          <w:sz w:val="24"/>
+          <w:szCs w:val="24"/>
+        </w:rPr>
+        <w:t xml:space="preserve">               WHERE </w:t>
+      </w:r>
+      <w:proofErr w:type="spellStart"/>
+      <w:r>
+        <w:rPr>
+          <w:rFonts w:ascii="Segoe UI" w:hAnsi="Segoe UI" w:cs="Segoe UI"/>
+          <w:color w:val="FF0000"/>
+          <w:sz w:val="24"/>
+          <w:szCs w:val="24"/>
+        </w:rPr>
+        <w:t>BookingOld.BOOKINGID</w:t>
+      </w:r>
+      <w:proofErr w:type="spellEnd"/>
+      <w:r>
+        <w:rPr>
+          <w:rFonts w:ascii="Segoe UI" w:hAnsi="Segoe UI" w:cs="Segoe UI"/>
+          <w:color w:val="FF0000"/>
+          <w:sz w:val="24"/>
+          <w:szCs w:val="24"/>
+        </w:rPr>
+        <w:t xml:space="preserve"> = </w:t>
+      </w:r>
+      <w:proofErr w:type="spellStart"/>
+      <w:r>
+        <w:rPr>
+          <w:rFonts w:ascii="Segoe UI" w:hAnsi="Segoe UI" w:cs="Segoe UI"/>
+          <w:color w:val="FF0000"/>
+          <w:sz w:val="24"/>
+          <w:szCs w:val="24"/>
+        </w:rPr>
+        <w:t>BookingNew.BOOKINGID</w:t>
+      </w:r>
+      <w:proofErr w:type="spellEnd"/>
+      <w:r>
+        <w:rPr>
+          <w:rFonts w:ascii="Segoe UI" w:hAnsi="Segoe UI" w:cs="Segoe UI"/>
+          <w:color w:val="FF0000"/>
+          <w:sz w:val="24"/>
+          <w:szCs w:val="24"/>
+        </w:rPr>
+        <w:t>);</w:t>
+      </w:r>
+    </w:p>
+    <w:p>
+      <w:pPr>
+        <w:spacing w:after="0" w:line="240" w:lineRule="auto"/>
+        <w:rPr>
+          <w:rFonts w:ascii="Segoe UI" w:hAnsi="Segoe UI" w:cs="Segoe UI"/>
+          <w:color w:val="FF0000"/>
+          <w:sz w:val="24"/>
+          <w:szCs w:val="24"/>
+        </w:rPr>
+      </w:pPr>
+    </w:p>
+    <w:p>
+      <w:pPr>
+        <w:spacing w:after="0" w:line="240" w:lineRule="auto"/>
+        <w:rPr>
+          <w:rFonts w:ascii="Segoe UI" w:hAnsi="Segoe UI" w:cs="Segoe UI"/>
+          <w:sz w:val="24"/>
+          <w:szCs w:val="24"/>
+        </w:rPr>
+      </w:pPr>
+      <w:r>
+        <w:rPr>
+          <w:rFonts w:ascii="Segoe UI" w:hAnsi="Segoe UI" w:cs="Segoe UI"/>
+          <w:sz w:val="24"/>
+          <w:szCs w:val="24"/>
+        </w:rPr>
+        <w:t xml:space="preserve">Using these statements, we took the date and time that was imported from the </w:t>
+      </w:r>
+      <w:r>
+        <w:rPr>
+          <w:rFonts w:ascii="Segoe UI" w:hAnsi="Segoe UI" w:cs="Segoe UI"/>
+          <w:sz w:val="24"/>
+          <w:szCs w:val="24"/>
+        </w:rPr>
+        <w:t xml:space="preserve">source document, and concatenate them by converting them into a single string with a space in-between the two values. Then, using database aliases, we updated the permanent fields with the data relevant to that row. </w:t>
+      </w:r>
+    </w:p>
+    <w:p>
+      <w:pPr>
+        <w:spacing w:after="0" w:line="240" w:lineRule="auto"/>
+        <w:rPr>
+          <w:rFonts w:ascii="Segoe UI" w:hAnsi="Segoe UI" w:cs="Segoe UI"/>
+          <w:sz w:val="24"/>
+          <w:szCs w:val="24"/>
+        </w:rPr>
+      </w:pPr>
+    </w:p>
+    <w:p>
+      <w:pPr>
+        <w:spacing w:after="0" w:line="240" w:lineRule="auto"/>
+        <w:rPr>
+          <w:rFonts w:ascii="Segoe UI" w:hAnsi="Segoe UI" w:cs="Segoe UI"/>
+          <w:sz w:val="24"/>
+          <w:szCs w:val="24"/>
+        </w:rPr>
+      </w:pPr>
+      <w:r>
+        <w:rPr>
+          <w:rFonts w:ascii="Segoe UI" w:hAnsi="Segoe UI" w:cs="Segoe UI"/>
+          <w:sz w:val="24"/>
+          <w:szCs w:val="24"/>
+        </w:rPr>
+        <w:t xml:space="preserve">Once the columns were updated, the data in the columns were showing only the date. </w:t>
+      </w:r>
+    </w:p>
+    <w:p>
+      <w:pPr>
+        <w:spacing w:after="0" w:line="240" w:lineRule="auto"/>
+        <w:rPr>
+          <w:rFonts w:ascii="Segoe UI" w:hAnsi="Segoe UI" w:cs="Segoe UI"/>
+          <w:sz w:val="24"/>
+          <w:szCs w:val="24"/>
+        </w:rPr>
+      </w:pPr>
+      <w:r>
+        <w:rPr>
+          <w:noProof/>
+          <w:lang w:eastAsia="en-GB"/>
+        </w:rPr>
+        <w:drawing>
+          <wp:anchor distT="0" distB="0" distL="114300" distR="114300" simplePos="0" relativeHeight="251659264" behindDoc="1" locked="0" layoutInCell="1" allowOverlap="1" wp14:anchorId="4E3CF4CE" wp14:editId="13885004">
+            <wp:simplePos x="0" y="0"/>
+            <wp:positionH relativeFrom="column">
+              <wp:posOffset>1581150</wp:posOffset>
+            </wp:positionH>
+            <wp:positionV relativeFrom="paragraph">
+              <wp:posOffset>100330</wp:posOffset>
+            </wp:positionV>
+            <wp:extent cx="2124075" cy="1979295"/>
+            <wp:effectExtent l="0" t="0" r="9525" b="1905"/>
+            <wp:wrapTight wrapText="bothSides">
+              <wp:wrapPolygon edited="0">
+                <wp:start x="0" y="0"/>
+                <wp:lineTo x="0" y="21413"/>
+                <wp:lineTo x="21503" y="21413"/>
+                <wp:lineTo x="21503" y="0"/>
+                <wp:lineTo x="0" y="0"/>
+              </wp:wrapPolygon>
+            </wp:wrapTight>
+            <wp:docPr id="2" name="Picture 2"/>
+            <wp:cNvGraphicFramePr>
+              <a:graphicFrameLocks xmlns:a="http://schemas.openxmlformats.org/drawingml/2006/main" noChangeAspect="1"/>
+            </wp:cNvGraphicFramePr>
+            <a:graphic xmlns:a="http://schemas.openxmlformats.org/drawingml/2006/main">
+              <a:graphicData uri="http://schemas.openxmlformats.org/drawingml/2006/picture">
+                <pic:pic xmlns:pic="http://schemas.openxmlformats.org/drawingml/2006/picture">
+                  <pic:nvPicPr>
+                    <pic:cNvPr id="0" name=""/>
+                    <pic:cNvPicPr/>
+                  </pic:nvPicPr>
+                  <pic:blipFill rotWithShape="1">
+                    <a:blip r:embed="rId9">
+                      <a:extLst>
+                        <a:ext uri="{28A0092B-C50C-407E-A947-70E740481C1C}">
+                          <a14:useLocalDpi xmlns:a14="http://schemas.microsoft.com/office/drawing/2010/main" val="0"/>
+                        </a:ext>
+                      </a:extLst>
+                    </a:blip>
+                    <a:srcRect l="16134" t="60059" r="66735" b="11539"/>
+                    <a:stretch/>
+                  </pic:blipFill>
+                  <pic:spPr bwMode="auto">
+                    <a:xfrm>
+                      <a:off x="0" y="0"/>
+                      <a:ext cx="2124075" cy="1979295"/>
+                    </a:xfrm>
+                    <a:prstGeom prst="rect">
+                      <a:avLst/>
+                    </a:prstGeom>
+                    <a:ln>
+                      <a:noFill/>
+                    </a:ln>
+                    <a:extLst>
+                      <a:ext uri="{53640926-AAD7-44D8-BBD7-CCE9431645EC}">
+                        <a14:shadowObscured xmlns:a14="http://schemas.microsoft.com/office/drawing/2010/main"/>
+                      </a:ext>
+                    </a:extLst>
+                  </pic:spPr>
+                </pic:pic>
+              </a:graphicData>
+            </a:graphic>
+            <wp14:sizeRelH relativeFrom="page">
+              <wp14:pctWidth>0</wp14:pctWidth>
+            </wp14:sizeRelH>
+            <wp14:sizeRelV relativeFrom="page">
+              <wp14:pctHeight>0</wp14:pctHeight>
+            </wp14:sizeRelV>
+          </wp:anchor>
+        </w:drawing>
+      </w:r>
+    </w:p>
+    <w:p>
+      <w:pPr>
+        <w:spacing w:after="0" w:line="240" w:lineRule="auto"/>
+        <w:rPr>
+          <w:rFonts w:ascii="Segoe UI" w:hAnsi="Segoe UI" w:cs="Segoe UI"/>
+          <w:sz w:val="24"/>
+          <w:szCs w:val="24"/>
+        </w:rPr>
+      </w:pPr>
+    </w:p>
+    <w:p>
+      <w:pPr>
+        <w:spacing w:after="0" w:line="240" w:lineRule="auto"/>
+        <w:rPr>
+          <w:rFonts w:ascii="Segoe UI" w:hAnsi="Segoe UI" w:cs="Segoe UI"/>
+          <w:sz w:val="24"/>
+          <w:szCs w:val="24"/>
+        </w:rPr>
+      </w:pPr>
+    </w:p>
+    <w:p>
+      <w:pPr>
+        <w:spacing w:after="0" w:line="240" w:lineRule="auto"/>
+        <w:rPr>
+          <w:rFonts w:ascii="Segoe UI" w:hAnsi="Segoe UI" w:cs="Segoe UI"/>
+          <w:sz w:val="24"/>
+          <w:szCs w:val="24"/>
+        </w:rPr>
+      </w:pPr>
+    </w:p>
+    <w:p>
+      <w:pPr>
+        <w:spacing w:after="0" w:line="240" w:lineRule="auto"/>
+        <w:rPr>
+          <w:rFonts w:ascii="Segoe UI" w:hAnsi="Segoe UI" w:cs="Segoe UI"/>
+          <w:sz w:val="24"/>
+          <w:szCs w:val="24"/>
+        </w:rPr>
+      </w:pPr>
+    </w:p>
+    <w:p>
+      <w:pPr>
+        <w:spacing w:after="0" w:line="240" w:lineRule="auto"/>
+        <w:rPr>
+          <w:rFonts w:ascii="Segoe UI" w:hAnsi="Segoe UI" w:cs="Segoe UI"/>
+          <w:sz w:val="24"/>
+          <w:szCs w:val="24"/>
+        </w:rPr>
+      </w:pPr>
+    </w:p>
+    <w:p>
+      <w:pPr>
+        <w:spacing w:after="0" w:line="240" w:lineRule="auto"/>
+        <w:rPr>
+          <w:rFonts w:ascii="Segoe UI" w:hAnsi="Segoe UI" w:cs="Segoe UI"/>
+          <w:sz w:val="24"/>
+          <w:szCs w:val="24"/>
+        </w:rPr>
+      </w:pPr>
+    </w:p>
+    <w:p>
+      <w:pPr>
+        <w:spacing w:after="0" w:line="240" w:lineRule="auto"/>
+        <w:rPr>
+          <w:rFonts w:ascii="Segoe UI" w:hAnsi="Segoe UI" w:cs="Segoe UI"/>
+          <w:sz w:val="24"/>
+          <w:szCs w:val="24"/>
+        </w:rPr>
+      </w:pPr>
+    </w:p>
+    <w:p>
+      <w:pPr>
+        <w:spacing w:after="0" w:line="240" w:lineRule="auto"/>
+        <w:rPr>
+          <w:rFonts w:ascii="Segoe UI" w:hAnsi="Segoe UI" w:cs="Segoe UI"/>
+          <w:sz w:val="24"/>
+          <w:szCs w:val="24"/>
+        </w:rPr>
+      </w:pPr>
+    </w:p>
+    <w:p>
+      <w:pPr>
+        <w:spacing w:after="0" w:line="240" w:lineRule="auto"/>
+        <w:rPr>
+          <w:rFonts w:ascii="Segoe UI" w:hAnsi="Segoe UI" w:cs="Segoe UI"/>
+          <w:sz w:val="24"/>
+          <w:szCs w:val="24"/>
+        </w:rPr>
+      </w:pPr>
+    </w:p>
+    <w:p>
+      <w:pPr>
+        <w:spacing w:after="0" w:line="240" w:lineRule="auto"/>
+        <w:rPr>
+          <w:rFonts w:ascii="Segoe UI" w:hAnsi="Segoe UI" w:cs="Segoe UI"/>
+          <w:sz w:val="24"/>
+          <w:szCs w:val="24"/>
+        </w:rPr>
+      </w:pPr>
+    </w:p>
+    <w:p>
+      <w:pPr>
+        <w:spacing w:after="0" w:line="240" w:lineRule="auto"/>
+        <w:rPr>
+          <w:rFonts w:ascii="Segoe UI" w:hAnsi="Segoe UI" w:cs="Segoe UI"/>
+          <w:sz w:val="24"/>
+          <w:szCs w:val="24"/>
+        </w:rPr>
+      </w:pPr>
+      <w:r>
+        <w:rPr>
+          <w:rFonts w:ascii="Segoe UI" w:hAnsi="Segoe UI" w:cs="Segoe UI"/>
+          <w:sz w:val="24"/>
+          <w:szCs w:val="24"/>
+        </w:rPr>
+        <w:t>To counter this issue, we had to once again employ the TO_</w:t>
+      </w:r>
+      <w:proofErr w:type="gramStart"/>
+      <w:r>
+        <w:rPr>
+          <w:rFonts w:ascii="Segoe UI" w:hAnsi="Segoe UI" w:cs="Segoe UI"/>
+          <w:sz w:val="24"/>
+          <w:szCs w:val="24"/>
+        </w:rPr>
+        <w:t>CHAR(</w:t>
+      </w:r>
+      <w:proofErr w:type="gramEnd"/>
+      <w:r>
+        <w:rPr>
+          <w:rFonts w:ascii="Segoe UI" w:hAnsi="Segoe UI" w:cs="Segoe UI"/>
+          <w:sz w:val="24"/>
+          <w:szCs w:val="24"/>
+        </w:rPr>
+        <w:t>) function in SQL to format the data as it was coming out the database.</w:t>
+      </w:r>
+    </w:p>
+    <w:p>
+      <w:pPr>
+        <w:spacing w:after="0" w:line="240" w:lineRule="auto"/>
+        <w:rPr>
+          <w:rFonts w:ascii="Segoe UI" w:hAnsi="Segoe UI" w:cs="Segoe UI"/>
+          <w:sz w:val="24"/>
+          <w:szCs w:val="24"/>
+        </w:rPr>
+      </w:pPr>
+    </w:p>
+    <w:p>
+      <w:pPr>
+        <w:spacing w:after="0" w:line="240" w:lineRule="auto"/>
+        <w:rPr>
+          <w:rFonts w:ascii="Segoe UI" w:hAnsi="Segoe UI" w:cs="Segoe UI"/>
+          <w:sz w:val="24"/>
+          <w:szCs w:val="24"/>
+        </w:rPr>
+      </w:pPr>
+      <w:r>
+        <w:rPr>
+          <w:rFonts w:ascii="Segoe UI" w:hAnsi="Segoe UI" w:cs="Segoe UI"/>
+          <w:sz w:val="24"/>
+          <w:szCs w:val="24"/>
+        </w:rPr>
+        <w:t>SQL Script:</w:t>
+      </w:r>
+    </w:p>
+    <w:p>
+      <w:pPr>
+        <w:spacing w:after="0" w:line="240" w:lineRule="auto"/>
+        <w:rPr>
+          <w:rFonts w:ascii="Segoe UI" w:hAnsi="Segoe UI" w:cs="Segoe UI"/>
+          <w:sz w:val="24"/>
+          <w:szCs w:val="24"/>
+        </w:rPr>
+      </w:pPr>
+    </w:p>
+    <w:p>
+      <w:pPr>
+        <w:spacing w:after="0" w:line="240" w:lineRule="auto"/>
+        <w:rPr>
+          <w:rFonts w:ascii="Segoe UI" w:hAnsi="Segoe UI" w:cs="Segoe UI"/>
+          <w:sz w:val="24"/>
+          <w:szCs w:val="24"/>
+        </w:rPr>
+      </w:pPr>
+      <w:r>
+        <w:rPr>
+          <w:rFonts w:ascii="Segoe UI" w:hAnsi="Segoe UI" w:cs="Segoe UI"/>
+          <w:color w:val="FF0000"/>
+          <w:sz w:val="24"/>
+          <w:szCs w:val="24"/>
+        </w:rPr>
+        <w:t>SELECT TO_</w:t>
+      </w:r>
+      <w:proofErr w:type="gramStart"/>
+      <w:r>
+        <w:rPr>
+          <w:rFonts w:ascii="Segoe UI" w:hAnsi="Segoe UI" w:cs="Segoe UI"/>
+          <w:color w:val="FF0000"/>
+          <w:sz w:val="24"/>
+          <w:szCs w:val="24"/>
+        </w:rPr>
+        <w:t>CHAR(</w:t>
+      </w:r>
+      <w:proofErr w:type="gramEnd"/>
+      <w:r>
+        <w:rPr>
+          <w:rFonts w:ascii="Segoe UI" w:hAnsi="Segoe UI" w:cs="Segoe UI"/>
+          <w:color w:val="FF0000"/>
+          <w:sz w:val="24"/>
+          <w:szCs w:val="24"/>
+        </w:rPr>
+        <w:t>EVENTSTART, 'DD-MON-RR hh24:mi:ss') AS EVENTSTART, TO_CHAR(EVENTEND, 'DD-MON-RR hh24:mi:ss') AS EVENTEND  FROM BOOKING;</w:t>
+      </w:r>
+    </w:p>
+    <w:p>
+      <w:pPr>
+        <w:spacing w:after="0" w:line="240" w:lineRule="auto"/>
+        <w:rPr>
+          <w:rFonts w:ascii="Segoe UI" w:hAnsi="Segoe UI" w:cs="Segoe UI"/>
+          <w:sz w:val="24"/>
+          <w:szCs w:val="24"/>
+        </w:rPr>
+      </w:pPr>
+    </w:p>
+    <w:p>
+      <w:pPr>
+        <w:spacing w:after="0" w:line="240" w:lineRule="auto"/>
+        <w:rPr>
+          <w:rFonts w:ascii="Segoe UI" w:hAnsi="Segoe UI" w:cs="Segoe UI"/>
+          <w:sz w:val="24"/>
+          <w:szCs w:val="24"/>
+        </w:rPr>
+      </w:pPr>
+    </w:p>
+    <w:p>
+      <w:pPr>
+        <w:spacing w:after="0" w:line="240" w:lineRule="auto"/>
+        <w:rPr>
+          <w:rFonts w:ascii="Segoe UI" w:hAnsi="Segoe UI" w:cs="Segoe UI"/>
+          <w:sz w:val="24"/>
+          <w:szCs w:val="24"/>
+        </w:rPr>
+      </w:pPr>
+      <w:r>
+        <w:rPr>
+          <w:rFonts w:ascii="Segoe UI" w:hAnsi="Segoe UI" w:cs="Segoe UI"/>
+          <w:sz w:val="24"/>
+          <w:szCs w:val="24"/>
+        </w:rPr>
+        <w:lastRenderedPageBreak/>
+        <w:t xml:space="preserve">After using that script to extract the date and time from the database, it was confirmed that we would be able to successfully convert the date from the database to include the time and store them both in a single field. </w:t>
+      </w:r>
+    </w:p>
+    <w:p>
+      <w:pPr>
+        <w:spacing w:after="0" w:line="240" w:lineRule="auto"/>
+        <w:rPr>
+          <w:rFonts w:ascii="Segoe UI" w:hAnsi="Segoe UI" w:cs="Segoe UI"/>
+          <w:sz w:val="24"/>
+          <w:szCs w:val="24"/>
+        </w:rPr>
+      </w:pPr>
+    </w:p>
+    <w:p>
+      <w:pPr>
+        <w:spacing w:after="0" w:line="240" w:lineRule="auto"/>
+        <w:rPr>
+          <w:rFonts w:ascii="Segoe UI" w:hAnsi="Segoe UI" w:cs="Segoe UI"/>
+          <w:sz w:val="24"/>
+          <w:szCs w:val="24"/>
+        </w:rPr>
+      </w:pPr>
+      <w:r>
+        <w:rPr>
+          <w:noProof/>
+          <w:lang w:eastAsia="en-GB"/>
+        </w:rPr>
+        <w:drawing>
+          <wp:anchor distT="0" distB="0" distL="114300" distR="114300" simplePos="0" relativeHeight="251660288" behindDoc="1" locked="0" layoutInCell="1" allowOverlap="1" wp14:anchorId="2265C779" wp14:editId="35A232B7">
+            <wp:simplePos x="0" y="0"/>
+            <wp:positionH relativeFrom="column">
+              <wp:posOffset>1200150</wp:posOffset>
+            </wp:positionH>
+            <wp:positionV relativeFrom="paragraph">
+              <wp:posOffset>46355</wp:posOffset>
+            </wp:positionV>
+            <wp:extent cx="3190875" cy="1464310"/>
+            <wp:effectExtent l="0" t="0" r="9525" b="2540"/>
+            <wp:wrapTight wrapText="bothSides">
+              <wp:wrapPolygon edited="0">
+                <wp:start x="0" y="0"/>
+                <wp:lineTo x="0" y="21356"/>
+                <wp:lineTo x="21536" y="21356"/>
+                <wp:lineTo x="21536" y="0"/>
+                <wp:lineTo x="0" y="0"/>
+              </wp:wrapPolygon>
+            </wp:wrapTight>
+            <wp:docPr id="3" name="Picture 3"/>
+            <wp:cNvGraphicFramePr>
+              <a:graphicFrameLocks xmlns:a="http://schemas.openxmlformats.org/drawingml/2006/main" noChangeAspect="1"/>
+            </wp:cNvGraphicFramePr>
+            <a:graphic xmlns:a="http://schemas.openxmlformats.org/drawingml/2006/main">
+              <a:graphicData uri="http://schemas.openxmlformats.org/drawingml/2006/picture">
+                <pic:pic xmlns:pic="http://schemas.openxmlformats.org/drawingml/2006/picture">
+                  <pic:nvPicPr>
+                    <pic:cNvPr id="0" name=""/>
+                    <pic:cNvPicPr/>
+                  </pic:nvPicPr>
+                  <pic:blipFill rotWithShape="1">
+                    <a:blip r:embed="rId10">
+                      <a:extLst>
+                        <a:ext uri="{28A0092B-C50C-407E-A947-70E740481C1C}">
+                          <a14:useLocalDpi xmlns:a14="http://schemas.microsoft.com/office/drawing/2010/main" val="0"/>
+                        </a:ext>
+                      </a:extLst>
+                    </a:blip>
+                    <a:srcRect l="13971" t="63906" r="55593" b="11242"/>
+                    <a:stretch/>
+                  </pic:blipFill>
+                  <pic:spPr bwMode="auto">
+                    <a:xfrm>
+                      <a:off x="0" y="0"/>
+                      <a:ext cx="3190875" cy="1464310"/>
+                    </a:xfrm>
+                    <a:prstGeom prst="rect">
+                      <a:avLst/>
+                    </a:prstGeom>
+                    <a:ln>
+                      <a:noFill/>
+                    </a:ln>
+                    <a:extLst>
+                      <a:ext uri="{53640926-AAD7-44D8-BBD7-CCE9431645EC}">
+                        <a14:shadowObscured xmlns:a14="http://schemas.microsoft.com/office/drawing/2010/main"/>
+                      </a:ext>
+                    </a:extLst>
+                  </pic:spPr>
+                </pic:pic>
+              </a:graphicData>
+            </a:graphic>
+            <wp14:sizeRelH relativeFrom="page">
+              <wp14:pctWidth>0</wp14:pctWidth>
+            </wp14:sizeRelH>
+            <wp14:sizeRelV relativeFrom="page">
+              <wp14:pctHeight>0</wp14:pctHeight>
+            </wp14:sizeRelV>
+          </wp:anchor>
+        </w:drawing>
+      </w:r>
+    </w:p>
+    <w:p>
+      <w:pPr>
+        <w:rPr>
+          <w:rFonts w:ascii="Segoe UI" w:hAnsi="Segoe UI" w:cs="Segoe UI"/>
+          <w:sz w:val="24"/>
+          <w:szCs w:val="24"/>
+        </w:rPr>
+      </w:pPr>
+    </w:p>
+    <w:p>
+      <w:pPr>
+        <w:rPr>
+          <w:rFonts w:ascii="Segoe UI" w:hAnsi="Segoe UI" w:cs="Segoe UI"/>
+          <w:sz w:val="24"/>
+          <w:szCs w:val="24"/>
+        </w:rPr>
+      </w:pPr>
+    </w:p>
+    <w:p>
+      <w:pPr>
+        <w:rPr>
+          <w:rFonts w:ascii="Segoe UI" w:hAnsi="Segoe UI" w:cs="Segoe UI"/>
+          <w:sz w:val="24"/>
+          <w:szCs w:val="24"/>
+        </w:rPr>
+      </w:pPr>
+    </w:p>
+    <w:p>
+      <w:pPr>
+        <w:rPr>
+          <w:rFonts w:ascii="Segoe UI" w:hAnsi="Segoe UI" w:cs="Segoe UI"/>
+          <w:sz w:val="24"/>
+          <w:szCs w:val="24"/>
+        </w:rPr>
+      </w:pPr>
+    </w:p>
+    <w:p>
+      <w:pPr>
+        <w:rPr>
+          <w:rFonts w:ascii="Segoe UI" w:hAnsi="Segoe UI" w:cs="Segoe UI"/>
+          <w:sz w:val="24"/>
+          <w:szCs w:val="24"/>
+        </w:rPr>
+      </w:pPr>
       <w:bookmarkStart w:id="0" w:name="_GoBack"/>
       <w:bookmarkEnd w:id="0"/>
     </w:p>
-    <w:p>
-      <w:pPr>
-        <w:spacing w:after="0" w:line="240" w:lineRule="auto"/>
-        <w:rPr>
-          <w:rFonts w:ascii="Segoe UI" w:hAnsi="Segoe UI" w:cs="Segoe UI"/>
-          <w:color w:val="FF0000"/>
-          <w:sz w:val="24"/>
-          <w:szCs w:val="24"/>
-        </w:rPr>
-      </w:pPr>
-      <w:r>
-        <w:rPr>
-          <w:rFonts w:ascii="Segoe UI" w:hAnsi="Segoe UI" w:cs="Segoe UI"/>
-          <w:color w:val="FF0000"/>
-          <w:sz w:val="24"/>
-          <w:szCs w:val="24"/>
-        </w:rPr>
-        <w:t xml:space="preserve">               FROM BOOKING </w:t>
-      </w:r>
-      <w:proofErr w:type="spellStart"/>
-      <w:r>
-        <w:rPr>
-          <w:rFonts w:ascii="Segoe UI" w:hAnsi="Segoe UI" w:cs="Segoe UI"/>
-          <w:color w:val="FF0000"/>
-          <w:sz w:val="24"/>
-          <w:szCs w:val="24"/>
-        </w:rPr>
-        <w:t>BookingOld</w:t>
-      </w:r>
-      <w:proofErr w:type="spellEnd"/>
-    </w:p>
-    <w:p>
-      <w:pPr>
-        <w:spacing w:after="0" w:line="240" w:lineRule="auto"/>
-        <w:rPr>
-          <w:rFonts w:ascii="Segoe UI" w:hAnsi="Segoe UI" w:cs="Segoe UI"/>
-          <w:color w:val="FF0000"/>
-          <w:sz w:val="24"/>
-          <w:szCs w:val="24"/>
-        </w:rPr>
-      </w:pPr>
-      <w:r>
-        <w:rPr>
-          <w:rFonts w:ascii="Segoe UI" w:hAnsi="Segoe UI" w:cs="Segoe UI"/>
-          <w:color w:val="FF0000"/>
-          <w:sz w:val="24"/>
-          <w:szCs w:val="24"/>
-        </w:rPr>
-        <w:t xml:space="preserve">               WHERE </w:t>
-      </w:r>
-      <w:proofErr w:type="spellStart"/>
-      <w:r>
-        <w:rPr>
-          <w:rFonts w:ascii="Segoe UI" w:hAnsi="Segoe UI" w:cs="Segoe UI"/>
-          <w:color w:val="FF0000"/>
-          <w:sz w:val="24"/>
-          <w:szCs w:val="24"/>
-        </w:rPr>
-        <w:t>BookingOld.BOOKINGID</w:t>
-      </w:r>
-      <w:proofErr w:type="spellEnd"/>
-      <w:r>
-        <w:rPr>
-          <w:rFonts w:ascii="Segoe UI" w:hAnsi="Segoe UI" w:cs="Segoe UI"/>
-          <w:color w:val="FF0000"/>
-          <w:sz w:val="24"/>
-          <w:szCs w:val="24"/>
-        </w:rPr>
-        <w:t xml:space="preserve"> = </w:t>
-      </w:r>
-      <w:proofErr w:type="spellStart"/>
-      <w:r>
-        <w:rPr>
-          <w:rFonts w:ascii="Segoe UI" w:hAnsi="Segoe UI" w:cs="Segoe UI"/>
-          <w:color w:val="FF0000"/>
-          <w:sz w:val="24"/>
-          <w:szCs w:val="24"/>
-        </w:rPr>
-        <w:t>BookingNew.BOOKINGID</w:t>
-      </w:r>
-      <w:proofErr w:type="spellEnd"/>
-      <w:r>
-        <w:rPr>
-          <w:rFonts w:ascii="Segoe UI" w:hAnsi="Segoe UI" w:cs="Segoe UI"/>
-          <w:color w:val="FF0000"/>
-          <w:sz w:val="24"/>
-          <w:szCs w:val="24"/>
-        </w:rPr>
-        <w:t>);</w:t>
-      </w:r>
-    </w:p>
-    <w:p>
-      <w:pPr>
-        <w:spacing w:after="0" w:line="240" w:lineRule="auto"/>
-        <w:rPr>
-          <w:rFonts w:ascii="Segoe UI" w:hAnsi="Segoe UI" w:cs="Segoe UI"/>
-          <w:color w:val="FF0000"/>
-          <w:sz w:val="24"/>
-          <w:szCs w:val="24"/>
-        </w:rPr>
-      </w:pPr>
-      <w:r>
-        <w:rPr>
-          <w:rFonts w:ascii="Segoe UI" w:hAnsi="Segoe UI" w:cs="Segoe UI"/>
-          <w:color w:val="FF0000"/>
-          <w:sz w:val="24"/>
-          <w:szCs w:val="24"/>
-        </w:rPr>
-        <w:t xml:space="preserve">               </w:t>
-      </w:r>
-    </w:p>
-    <w:p>
-      <w:pPr>
-        <w:spacing w:after="0" w:line="240" w:lineRule="auto"/>
-        <w:rPr>
-          <w:rFonts w:ascii="Segoe UI" w:hAnsi="Segoe UI" w:cs="Segoe UI"/>
-          <w:color w:val="FF0000"/>
-          <w:sz w:val="24"/>
-          <w:szCs w:val="24"/>
-        </w:rPr>
-      </w:pPr>
-      <w:r>
-        <w:rPr>
-          <w:rFonts w:ascii="Segoe UI" w:hAnsi="Segoe UI" w:cs="Segoe UI"/>
-          <w:color w:val="FF0000"/>
-          <w:sz w:val="24"/>
-          <w:szCs w:val="24"/>
-        </w:rPr>
-        <w:t xml:space="preserve">UPDATE EVENTSTART </w:t>
-      </w:r>
-      <w:proofErr w:type="spellStart"/>
-      <w:r>
-        <w:rPr>
-          <w:rFonts w:ascii="Segoe UI" w:hAnsi="Segoe UI" w:cs="Segoe UI"/>
-          <w:color w:val="FF0000"/>
-          <w:sz w:val="24"/>
-          <w:szCs w:val="24"/>
-        </w:rPr>
-        <w:t>BookingNew</w:t>
-      </w:r>
-      <w:proofErr w:type="spellEnd"/>
-    </w:p>
-    <w:p>
-      <w:pPr>
-        <w:spacing w:after="0" w:line="240" w:lineRule="auto"/>
-        <w:rPr>
-          <w:rFonts w:ascii="Segoe UI" w:hAnsi="Segoe UI" w:cs="Segoe UI"/>
-          <w:color w:val="FF0000"/>
-          <w:sz w:val="24"/>
-          <w:szCs w:val="24"/>
-        </w:rPr>
-      </w:pPr>
-      <w:r>
-        <w:rPr>
-          <w:rFonts w:ascii="Segoe UI" w:hAnsi="Segoe UI" w:cs="Segoe UI"/>
-          <w:color w:val="FF0000"/>
-          <w:sz w:val="24"/>
-          <w:szCs w:val="24"/>
-        </w:rPr>
-        <w:t>SET ENDDATE = (SELECT TO_</w:t>
-      </w:r>
-      <w:proofErr w:type="gramStart"/>
-      <w:r>
-        <w:rPr>
-          <w:rFonts w:ascii="Segoe UI" w:hAnsi="Segoe UI" w:cs="Segoe UI"/>
-          <w:color w:val="FF0000"/>
-          <w:sz w:val="24"/>
-          <w:szCs w:val="24"/>
-        </w:rPr>
-        <w:t>DATE(</w:t>
-      </w:r>
-      <w:proofErr w:type="gramEnd"/>
-      <w:r>
-        <w:rPr>
-          <w:rFonts w:ascii="Segoe UI" w:hAnsi="Segoe UI" w:cs="Segoe UI"/>
-          <w:color w:val="FF0000"/>
-          <w:sz w:val="24"/>
-          <w:szCs w:val="24"/>
-        </w:rPr>
-        <w:t>TO_CHAR(BOOKINGDATE || ' ' || STARTTIME), 'DD-MON-RR hh24:mi:ss')</w:t>
-      </w:r>
-    </w:p>
-    <w:p>
-      <w:pPr>
-        <w:spacing w:after="0" w:line="240" w:lineRule="auto"/>
-        <w:rPr>
-          <w:rFonts w:ascii="Segoe UI" w:hAnsi="Segoe UI" w:cs="Segoe UI"/>
-          <w:color w:val="FF0000"/>
-          <w:sz w:val="24"/>
-          <w:szCs w:val="24"/>
-        </w:rPr>
-      </w:pPr>
-      <w:r>
-        <w:rPr>
-          <w:rFonts w:ascii="Segoe UI" w:hAnsi="Segoe UI" w:cs="Segoe UI"/>
-          <w:color w:val="FF0000"/>
-          <w:sz w:val="24"/>
-          <w:szCs w:val="24"/>
-        </w:rPr>
-        <w:t xml:space="preserve">               FROM BOOKING </w:t>
-      </w:r>
-      <w:proofErr w:type="spellStart"/>
-      <w:r>
-        <w:rPr>
-          <w:rFonts w:ascii="Segoe UI" w:hAnsi="Segoe UI" w:cs="Segoe UI"/>
-          <w:color w:val="FF0000"/>
-          <w:sz w:val="24"/>
-          <w:szCs w:val="24"/>
-        </w:rPr>
-        <w:t>BookingOld</w:t>
-      </w:r>
-      <w:proofErr w:type="spellEnd"/>
-    </w:p>
-    <w:p>
-      <w:pPr>
-        <w:spacing w:after="0" w:line="240" w:lineRule="auto"/>
-        <w:rPr>
-          <w:rFonts w:ascii="Segoe UI" w:hAnsi="Segoe UI" w:cs="Segoe UI"/>
-          <w:color w:val="FF0000"/>
-          <w:sz w:val="24"/>
-          <w:szCs w:val="24"/>
-        </w:rPr>
-      </w:pPr>
-      <w:r>
-        <w:rPr>
-          <w:rFonts w:ascii="Segoe UI" w:hAnsi="Segoe UI" w:cs="Segoe UI"/>
-          <w:color w:val="FF0000"/>
-          <w:sz w:val="24"/>
-          <w:szCs w:val="24"/>
-        </w:rPr>
-        <w:t xml:space="preserve">               WHERE </w:t>
-      </w:r>
-      <w:proofErr w:type="spellStart"/>
-      <w:r>
-        <w:rPr>
-          <w:rFonts w:ascii="Segoe UI" w:hAnsi="Segoe UI" w:cs="Segoe UI"/>
-          <w:color w:val="FF0000"/>
-          <w:sz w:val="24"/>
-          <w:szCs w:val="24"/>
-        </w:rPr>
-        <w:t>BookingOld.BOOKINGID</w:t>
-      </w:r>
-      <w:proofErr w:type="spellEnd"/>
-      <w:r>
-        <w:rPr>
-          <w:rFonts w:ascii="Segoe UI" w:hAnsi="Segoe UI" w:cs="Segoe UI"/>
-          <w:color w:val="FF0000"/>
-          <w:sz w:val="24"/>
-          <w:szCs w:val="24"/>
-        </w:rPr>
-        <w:t xml:space="preserve"> = </w:t>
-      </w:r>
-      <w:proofErr w:type="spellStart"/>
-      <w:r>
-        <w:rPr>
-          <w:rFonts w:ascii="Segoe UI" w:hAnsi="Segoe UI" w:cs="Segoe UI"/>
-          <w:color w:val="FF0000"/>
-          <w:sz w:val="24"/>
-          <w:szCs w:val="24"/>
-        </w:rPr>
-        <w:t>BookingNew.BOOKINGID</w:t>
-      </w:r>
-      <w:proofErr w:type="spellEnd"/>
-      <w:r>
-        <w:rPr>
-          <w:rFonts w:ascii="Segoe UI" w:hAnsi="Segoe UI" w:cs="Segoe UI"/>
-          <w:color w:val="FF0000"/>
-          <w:sz w:val="24"/>
-          <w:szCs w:val="24"/>
-        </w:rPr>
-        <w:t>);</w:t>
-      </w:r>
-    </w:p>
-    <w:p>
-      <w:pPr>
-        <w:spacing w:after="0" w:line="240" w:lineRule="auto"/>
-        <w:rPr>
-          <w:rFonts w:ascii="Segoe UI" w:hAnsi="Segoe UI" w:cs="Segoe UI"/>
-          <w:color w:val="FF0000"/>
-          <w:sz w:val="24"/>
-          <w:szCs w:val="24"/>
-        </w:rPr>
-      </w:pPr>
-    </w:p>
-    <w:p>
-      <w:pPr>
-        <w:spacing w:after="0" w:line="240" w:lineRule="auto"/>
-        <w:rPr>
-          <w:rFonts w:ascii="Segoe UI" w:hAnsi="Segoe UI" w:cs="Segoe UI"/>
-          <w:sz w:val="24"/>
-          <w:szCs w:val="24"/>
-        </w:rPr>
-      </w:pPr>
-    </w:p>
     <w:sectPr>
-      <w:headerReference w:type="default" r:id="rId9"/>
+      <w:headerReference w:type="default" r:id="rId11"/>
       <w:pgSz w:w="11906" w:h="16838"/>
       <w:pgMar w:top="1440" w:right="1440" w:bottom="1440" w:left="1440" w:header="708" w:footer="708" w:gutter="0"/>
       <w:cols w:space="708"/>

</xml_diff>

<commit_message>
Added more to data loading documentation and added full Web Query Documentation
</commit_message>
<xml_diff>
--- a/DataLoadingDocumentation.docx
+++ b/DataLoadingDocumentation.docx
@@ -2878,6 +2878,422 @@
           <w:szCs w:val="24"/>
         </w:rPr>
       </w:pPr>
+    </w:p>
+    <w:p>
+      <w:pPr>
+        <w:rPr>
+          <w:rFonts w:ascii="Segoe UI" w:hAnsi="Segoe UI" w:cs="Segoe UI"/>
+          <w:sz w:val="24"/>
+          <w:szCs w:val="24"/>
+        </w:rPr>
+      </w:pPr>
+      <w:r>
+        <w:rPr>
+          <w:rFonts w:ascii="Segoe UI" w:hAnsi="Segoe UI" w:cs="Segoe UI"/>
+          <w:sz w:val="24"/>
+          <w:szCs w:val="24"/>
+        </w:rPr>
+        <w:t>------</w:t>
+      </w:r>
+    </w:p>
+    <w:p>
+      <w:pPr>
+        <w:rPr>
+          <w:rFonts w:ascii="Segoe UI" w:hAnsi="Segoe UI" w:cs="Segoe UI"/>
+          <w:sz w:val="24"/>
+          <w:szCs w:val="24"/>
+        </w:rPr>
+      </w:pPr>
+      <w:r>
+        <w:rPr>
+          <w:rFonts w:ascii="Segoe UI" w:hAnsi="Segoe UI" w:cs="Segoe UI"/>
+          <w:sz w:val="24"/>
+          <w:szCs w:val="24"/>
+        </w:rPr>
+        <w:t xml:space="preserve">The next section of detail data loading that will be shown is how we successfully managed to import the PC data into the PCALLOCATION entity. This caused a large amount of initial confusion due to how the source data was structured in the Excel document. The fact that the numbers for the PC identification numbers changed every time you performed an action in the Excel document meant that there were very real possibilities that there would be duplicates. This of course would pose a major problem especially if they were going to be used as a unique Primary Key. </w:t>
+      </w:r>
+    </w:p>
+    <w:p>
+      <w:pPr>
+        <w:rPr>
+          <w:rFonts w:ascii="Segoe UI" w:hAnsi="Segoe UI" w:cs="Segoe UI"/>
+          <w:sz w:val="24"/>
+          <w:szCs w:val="24"/>
+        </w:rPr>
+      </w:pPr>
+      <w:r>
+        <w:rPr>
+          <w:rFonts w:ascii="Segoe UI" w:hAnsi="Segoe UI" w:cs="Segoe UI"/>
+          <w:sz w:val="24"/>
+          <w:szCs w:val="24"/>
+        </w:rPr>
+        <w:t xml:space="preserve">Apart from using the Excel function to check for duplicates, another method that we used was first of all enable the Primary Key constraint on the PCID column of the PCALLOCATION entity, and </w:t>
+      </w:r>
+      <w:r>
+        <w:rPr>
+          <w:rFonts w:ascii="Segoe UI" w:hAnsi="Segoe UI" w:cs="Segoe UI"/>
+          <w:sz w:val="24"/>
+          <w:szCs w:val="24"/>
+        </w:rPr>
+        <w:t xml:space="preserve">then to continue trying to import them until we come across a combination of numbers that does not have duplicates in them, a crude method to be sure, but effective. </w:t>
+      </w:r>
+    </w:p>
+    <w:p>
+      <w:pPr>
+        <w:rPr>
+          <w:rFonts w:ascii="Segoe UI" w:hAnsi="Segoe UI" w:cs="Segoe UI"/>
+          <w:sz w:val="24"/>
+          <w:szCs w:val="24"/>
+        </w:rPr>
+      </w:pPr>
+      <w:r>
+        <w:rPr>
+          <w:rFonts w:ascii="Segoe UI" w:hAnsi="Segoe UI" w:cs="Segoe UI"/>
+          <w:sz w:val="24"/>
+          <w:szCs w:val="24"/>
+        </w:rPr>
+        <w:t xml:space="preserve">First of all though, we had to figure a way to import the PC numbers </w:t>
+      </w:r>
+      <w:r>
+        <w:rPr>
+          <w:rFonts w:ascii="Segoe UI" w:hAnsi="Segoe UI" w:cs="Segoe UI"/>
+          <w:sz w:val="24"/>
+          <w:szCs w:val="24"/>
+        </w:rPr>
+        <w:t>while</w:t>
+      </w:r>
+      <w:r>
+        <w:rPr>
+          <w:rFonts w:ascii="Segoe UI" w:hAnsi="Segoe UI" w:cs="Segoe UI"/>
+          <w:sz w:val="24"/>
+          <w:szCs w:val="24"/>
+        </w:rPr>
+        <w:t xml:space="preserve"> keeping them linked to their roles. </w:t>
+      </w:r>
+    </w:p>
+    <w:p>
+      <w:pPr>
+        <w:rPr>
+          <w:rFonts w:ascii="Segoe UI" w:hAnsi="Segoe UI" w:cs="Segoe UI"/>
+          <w:sz w:val="24"/>
+          <w:szCs w:val="24"/>
+        </w:rPr>
+      </w:pPr>
+      <w:r>
+        <w:rPr>
+          <w:rFonts w:ascii="Segoe UI" w:hAnsi="Segoe UI" w:cs="Segoe UI"/>
+          <w:sz w:val="24"/>
+          <w:szCs w:val="24"/>
+        </w:rPr>
+        <w:t xml:space="preserve">The method that we used to tackle this problem was to simply import one column of the PC </w:t>
+      </w:r>
+      <w:r>
+        <w:rPr>
+          <w:rFonts w:ascii="Segoe UI" w:hAnsi="Segoe UI" w:cs="Segoe UI"/>
+          <w:sz w:val="24"/>
+          <w:szCs w:val="24"/>
+        </w:rPr>
+        <w:t>ids</w:t>
+      </w:r>
+      <w:r>
+        <w:rPr>
+          <w:rFonts w:ascii="Segoe UI" w:hAnsi="Segoe UI" w:cs="Segoe UI"/>
+          <w:sz w:val="24"/>
+          <w:szCs w:val="24"/>
+        </w:rPr>
+        <w:t xml:space="preserve"> at a time (due to the fact that each column of PC ids had a different role associated with it). Doing this, we were able </w:t>
+      </w:r>
+      <w:r>
+        <w:rPr>
+          <w:rFonts w:ascii="Segoe UI" w:hAnsi="Segoe UI" w:cs="Segoe UI"/>
+          <w:sz w:val="24"/>
+          <w:szCs w:val="24"/>
+        </w:rPr>
+        <w:t>to ensure that the numbers were unique (by checking to see if there were any violations of the Primary Key at any stage), and also make sure the roles for each PC are accurate by using the following SQL statements at each corresponding stage of the loading.</w:t>
+      </w:r>
+    </w:p>
+    <w:p>
+      <w:pPr>
+        <w:rPr>
+          <w:rFonts w:ascii="Segoe UI" w:hAnsi="Segoe UI" w:cs="Segoe UI"/>
+          <w:sz w:val="24"/>
+          <w:szCs w:val="24"/>
+        </w:rPr>
+      </w:pPr>
+    </w:p>
+    <w:p>
+      <w:pPr>
+        <w:rPr>
+          <w:rFonts w:ascii="Segoe UI" w:hAnsi="Segoe UI" w:cs="Segoe UI"/>
+          <w:sz w:val="24"/>
+          <w:szCs w:val="24"/>
+        </w:rPr>
+      </w:pPr>
+      <w:r>
+        <w:rPr>
+          <w:rFonts w:ascii="Segoe UI" w:hAnsi="Segoe UI" w:cs="Segoe UI"/>
+          <w:sz w:val="24"/>
+          <w:szCs w:val="24"/>
+        </w:rPr>
+        <w:lastRenderedPageBreak/>
+        <w:t>SQL Script:</w:t>
+      </w:r>
+    </w:p>
+    <w:p>
+      <w:pPr>
+        <w:spacing w:after="0" w:line="240" w:lineRule="auto"/>
+        <w:rPr>
+          <w:rFonts w:ascii="Segoe UI" w:hAnsi="Segoe UI" w:cs="Segoe UI"/>
+          <w:color w:val="FF0000"/>
+          <w:sz w:val="24"/>
+          <w:szCs w:val="24"/>
+        </w:rPr>
+      </w:pPr>
+      <w:r>
+        <w:rPr>
+          <w:rFonts w:ascii="Segoe UI" w:hAnsi="Segoe UI" w:cs="Segoe UI"/>
+          <w:color w:val="FF0000"/>
+          <w:sz w:val="24"/>
+          <w:szCs w:val="24"/>
+        </w:rPr>
+        <w:t>UPDATE PCALLOCATION</w:t>
+      </w:r>
+    </w:p>
+    <w:p>
+      <w:pPr>
+        <w:spacing w:after="0" w:line="240" w:lineRule="auto"/>
+        <w:rPr>
+          <w:rFonts w:ascii="Segoe UI" w:hAnsi="Segoe UI" w:cs="Segoe UI"/>
+          <w:color w:val="FF0000"/>
+          <w:sz w:val="24"/>
+          <w:szCs w:val="24"/>
+        </w:rPr>
+      </w:pPr>
+      <w:r>
+        <w:rPr>
+          <w:rFonts w:ascii="Segoe UI" w:hAnsi="Segoe UI" w:cs="Segoe UI"/>
+          <w:color w:val="FF0000"/>
+          <w:sz w:val="24"/>
+          <w:szCs w:val="24"/>
+        </w:rPr>
+        <w:t xml:space="preserve">SET PCROLE = </w:t>
+      </w:r>
+      <w:r>
+        <w:rPr>
+          <w:rFonts w:ascii="Segoe UI" w:hAnsi="Segoe UI" w:cs="Segoe UI"/>
+          <w:color w:val="FF0000"/>
+          <w:sz w:val="24"/>
+          <w:szCs w:val="24"/>
+        </w:rPr>
+        <w:t>‘Lectern’</w:t>
+      </w:r>
+    </w:p>
+    <w:p>
+      <w:pPr>
+        <w:spacing w:after="0" w:line="240" w:lineRule="auto"/>
+        <w:rPr>
+          <w:rFonts w:ascii="Segoe UI" w:hAnsi="Segoe UI" w:cs="Segoe UI"/>
+          <w:color w:val="FF0000"/>
+          <w:sz w:val="24"/>
+          <w:szCs w:val="24"/>
+        </w:rPr>
+      </w:pPr>
+      <w:r>
+        <w:rPr>
+          <w:rFonts w:ascii="Segoe UI" w:hAnsi="Segoe UI" w:cs="Segoe UI"/>
+          <w:color w:val="FF0000"/>
+          <w:sz w:val="24"/>
+          <w:szCs w:val="24"/>
+        </w:rPr>
+        <w:t>WHERE PCROLE IS null;</w:t>
+      </w:r>
+    </w:p>
+    <w:p>
+      <w:pPr>
+        <w:spacing w:after="0" w:line="240" w:lineRule="auto"/>
+        <w:rPr>
+          <w:rFonts w:ascii="Segoe UI" w:hAnsi="Segoe UI" w:cs="Segoe UI"/>
+          <w:color w:val="FF0000"/>
+          <w:sz w:val="24"/>
+          <w:szCs w:val="24"/>
+        </w:rPr>
+      </w:pPr>
+    </w:p>
+    <w:p>
+      <w:pPr>
+        <w:spacing w:after="0" w:line="240" w:lineRule="auto"/>
+        <w:rPr>
+          <w:rFonts w:ascii="Segoe UI" w:hAnsi="Segoe UI" w:cs="Segoe UI"/>
+          <w:color w:val="FF0000"/>
+          <w:sz w:val="24"/>
+          <w:szCs w:val="24"/>
+        </w:rPr>
+      </w:pPr>
+      <w:r>
+        <w:rPr>
+          <w:rFonts w:ascii="Segoe UI" w:hAnsi="Segoe UI" w:cs="Segoe UI"/>
+          <w:color w:val="FF0000"/>
+          <w:sz w:val="24"/>
+          <w:szCs w:val="24"/>
+        </w:rPr>
+        <w:t>UPDATE PCALLOCATION</w:t>
+      </w:r>
+    </w:p>
+    <w:p>
+      <w:pPr>
+        <w:spacing w:after="0" w:line="240" w:lineRule="auto"/>
+        <w:rPr>
+          <w:rFonts w:ascii="Segoe UI" w:hAnsi="Segoe UI" w:cs="Segoe UI"/>
+          <w:color w:val="FF0000"/>
+          <w:sz w:val="24"/>
+          <w:szCs w:val="24"/>
+        </w:rPr>
+      </w:pPr>
+      <w:r>
+        <w:rPr>
+          <w:rFonts w:ascii="Segoe UI" w:hAnsi="Segoe UI" w:cs="Segoe UI"/>
+          <w:color w:val="FF0000"/>
+          <w:sz w:val="24"/>
+          <w:szCs w:val="24"/>
+        </w:rPr>
+        <w:t>SET PCROLE = 'Office'</w:t>
+      </w:r>
+    </w:p>
+    <w:p>
+      <w:pPr>
+        <w:spacing w:after="0" w:line="240" w:lineRule="auto"/>
+        <w:rPr>
+          <w:rFonts w:ascii="Segoe UI" w:hAnsi="Segoe UI" w:cs="Segoe UI"/>
+          <w:color w:val="FF0000"/>
+          <w:sz w:val="24"/>
+          <w:szCs w:val="24"/>
+        </w:rPr>
+      </w:pPr>
+      <w:r>
+        <w:rPr>
+          <w:rFonts w:ascii="Segoe UI" w:hAnsi="Segoe UI" w:cs="Segoe UI"/>
+          <w:color w:val="FF0000"/>
+          <w:sz w:val="24"/>
+          <w:szCs w:val="24"/>
+        </w:rPr>
+        <w:t>WHERE PCROLE IS null;</w:t>
+      </w:r>
+    </w:p>
+    <w:p>
+      <w:pPr>
+        <w:spacing w:after="0" w:line="240" w:lineRule="auto"/>
+        <w:rPr>
+          <w:rFonts w:ascii="Segoe UI" w:hAnsi="Segoe UI" w:cs="Segoe UI"/>
+          <w:color w:val="FF0000"/>
+          <w:sz w:val="24"/>
+          <w:szCs w:val="24"/>
+        </w:rPr>
+      </w:pPr>
+    </w:p>
+    <w:p>
+      <w:pPr>
+        <w:spacing w:after="0" w:line="240" w:lineRule="auto"/>
+        <w:rPr>
+          <w:rFonts w:ascii="Segoe UI" w:hAnsi="Segoe UI" w:cs="Segoe UI"/>
+          <w:color w:val="FF0000"/>
+          <w:sz w:val="24"/>
+          <w:szCs w:val="24"/>
+        </w:rPr>
+      </w:pPr>
+      <w:r>
+        <w:rPr>
+          <w:rFonts w:ascii="Segoe UI" w:hAnsi="Segoe UI" w:cs="Segoe UI"/>
+          <w:color w:val="FF0000"/>
+          <w:sz w:val="24"/>
+          <w:szCs w:val="24"/>
+        </w:rPr>
+        <w:t>UPDATE PCALLOCATION</w:t>
+      </w:r>
+    </w:p>
+    <w:p>
+      <w:pPr>
+        <w:spacing w:after="0" w:line="240" w:lineRule="auto"/>
+        <w:rPr>
+          <w:rFonts w:ascii="Segoe UI" w:hAnsi="Segoe UI" w:cs="Segoe UI"/>
+          <w:color w:val="FF0000"/>
+          <w:sz w:val="24"/>
+          <w:szCs w:val="24"/>
+        </w:rPr>
+      </w:pPr>
+      <w:r>
+        <w:rPr>
+          <w:rFonts w:ascii="Segoe UI" w:hAnsi="Segoe UI" w:cs="Segoe UI"/>
+          <w:color w:val="FF0000"/>
+          <w:sz w:val="24"/>
+          <w:szCs w:val="24"/>
+        </w:rPr>
+        <w:t xml:space="preserve">SET PCROLE = </w:t>
+      </w:r>
+      <w:r>
+        <w:rPr>
+          <w:rFonts w:ascii="Segoe UI" w:hAnsi="Segoe UI" w:cs="Segoe UI"/>
+          <w:color w:val="FF0000"/>
+          <w:sz w:val="24"/>
+          <w:szCs w:val="24"/>
+        </w:rPr>
+        <w:t>‘Student’</w:t>
+      </w:r>
+    </w:p>
+    <w:p>
+      <w:pPr>
+        <w:spacing w:after="0" w:line="240" w:lineRule="auto"/>
+        <w:rPr>
+          <w:rFonts w:ascii="Segoe UI" w:hAnsi="Segoe UI" w:cs="Segoe UI"/>
+          <w:color w:val="FF0000"/>
+          <w:sz w:val="24"/>
+          <w:szCs w:val="24"/>
+        </w:rPr>
+      </w:pPr>
+      <w:r>
+        <w:rPr>
+          <w:rFonts w:ascii="Segoe UI" w:hAnsi="Segoe UI" w:cs="Segoe UI"/>
+          <w:color w:val="FF0000"/>
+          <w:sz w:val="24"/>
+          <w:szCs w:val="24"/>
+        </w:rPr>
+        <w:t>WHERE PCROLE IS null;</w:t>
+      </w:r>
+    </w:p>
+    <w:p>
+      <w:pPr>
+        <w:spacing w:after="0" w:line="240" w:lineRule="auto"/>
+        <w:rPr>
+          <w:rFonts w:ascii="Segoe UI" w:hAnsi="Segoe UI" w:cs="Segoe UI"/>
+          <w:sz w:val="24"/>
+          <w:szCs w:val="24"/>
+        </w:rPr>
+      </w:pPr>
+    </w:p>
+    <w:p>
+      <w:pPr>
+        <w:spacing w:after="0" w:line="240" w:lineRule="auto"/>
+        <w:rPr>
+          <w:rFonts w:ascii="Segoe UI" w:hAnsi="Segoe UI" w:cs="Segoe UI"/>
+          <w:sz w:val="24"/>
+          <w:szCs w:val="24"/>
+        </w:rPr>
+      </w:pPr>
+      <w:r>
+        <w:rPr>
+          <w:rFonts w:ascii="Segoe UI" w:hAnsi="Segoe UI" w:cs="Segoe UI"/>
+          <w:sz w:val="24"/>
+          <w:szCs w:val="24"/>
+        </w:rPr>
+        <w:t xml:space="preserve">By using each of these SQL statements in turn, we were able to keep the </w:t>
+      </w:r>
+      <w:r>
+        <w:rPr>
+          <w:rFonts w:ascii="Segoe UI" w:hAnsi="Segoe UI" w:cs="Segoe UI"/>
+          <w:sz w:val="24"/>
+          <w:szCs w:val="24"/>
+        </w:rPr>
+        <w:t xml:space="preserve">roles of the PCs accurate with the corresponding PC. </w:t>
+      </w:r>
       <w:bookmarkStart w:id="0" w:name="_GoBack"/>
       <w:bookmarkEnd w:id="0"/>
     </w:p>

</xml_diff>